<commit_message>
Corrección de estilo tema 1 grado 10
</commit_message>
<xml_diff>
--- a/fuentes/contenidos/grado10/guion01/MA_10_01_CO_REC100.docx
+++ b/fuentes/contenidos/grado10/guion01/MA_10_01_CO_REC100.docx
@@ -11,21 +11,79 @@
           <w:lang w:val="es-ES_tradnl"/>
         </w:rPr>
       </w:pPr>
+      <w:bookmarkStart w:id="0" w:name="_GoBack"/>
+      <w:bookmarkEnd w:id="0"/>
       <w:r>
         <w:rPr>
           <w:rFonts w:asciiTheme="majorHAnsi" w:hAnsiTheme="majorHAnsi"/>
           <w:b/>
           <w:lang w:val="es-ES_tradnl"/>
         </w:rPr>
-        <w:t xml:space="preserve">Ejercicio Genérico </w:t>
-      </w:r>
+        <w:t xml:space="preserve">Ejercicio </w:t>
+      </w:r>
+      <w:ins w:id="1" w:author="anderson" w:date="2015-04-01T04:05:00Z">
+        <w:r>
+          <w:rPr>
+            <w:rFonts w:asciiTheme="majorHAnsi" w:hAnsiTheme="majorHAnsi"/>
+            <w:b/>
+            <w:lang w:val="es-ES_tradnl"/>
+          </w:rPr>
+          <w:t>g</w:t>
+        </w:r>
+      </w:ins>
+      <w:del w:id="2" w:author="anderson" w:date="2015-04-01T04:05:00Z">
+        <w:r>
+          <w:rPr>
+            <w:rFonts w:asciiTheme="majorHAnsi" w:hAnsiTheme="majorHAnsi"/>
+            <w:b/>
+            <w:lang w:val="es-ES_tradnl"/>
+          </w:rPr>
+          <w:delText>G</w:delText>
+        </w:r>
+      </w:del>
       <w:r>
         <w:rPr>
           <w:rFonts w:asciiTheme="majorHAnsi" w:hAnsiTheme="majorHAnsi"/>
           <w:b/>
           <w:lang w:val="es-ES_tradnl"/>
         </w:rPr>
-        <w:t>M5A: Test - con imagen</w:t>
+        <w:t xml:space="preserve">enérico </w:t>
+      </w:r>
+      <w:r>
+        <w:rPr>
+          <w:rFonts w:asciiTheme="majorHAnsi" w:hAnsiTheme="majorHAnsi"/>
+          <w:b/>
+          <w:lang w:val="es-ES_tradnl"/>
+        </w:rPr>
+        <w:t xml:space="preserve">M5A: </w:t>
+      </w:r>
+      <w:del w:id="3" w:author="anderson" w:date="2015-04-01T04:06:00Z">
+        <w:r>
+          <w:rPr>
+            <w:rFonts w:asciiTheme="majorHAnsi" w:hAnsiTheme="majorHAnsi"/>
+            <w:b/>
+            <w:lang w:val="es-ES_tradnl"/>
+          </w:rPr>
+          <w:delText>T</w:delText>
+        </w:r>
+      </w:del>
+      <w:ins w:id="4" w:author="anderson" w:date="2015-04-01T04:06:00Z">
+        <w:r>
+          <w:rPr>
+            <w:rFonts w:asciiTheme="majorHAnsi" w:hAnsiTheme="majorHAnsi"/>
+            <w:b/>
+            <w:lang w:val="es-ES_tradnl"/>
+          </w:rPr>
+          <w:t>t</w:t>
+        </w:r>
+      </w:ins>
+      <w:r>
+        <w:rPr>
+          <w:rFonts w:asciiTheme="majorHAnsi" w:hAnsiTheme="majorHAnsi"/>
+          <w:b/>
+          <w:lang w:val="es-ES_tradnl"/>
+        </w:rPr>
+        <w:t>est - con imagen</w:t>
       </w:r>
     </w:p>
     <w:p>
@@ -120,26 +178,108 @@
           <w:lang w:val="es-ES_tradnl"/>
         </w:rPr>
       </w:pPr>
-      <w:r>
-        <w:rPr>
-          <w:rFonts w:ascii="Arial" w:hAnsi="Arial"/>
-          <w:b/>
-          <w:sz w:val="18"/>
-          <w:szCs w:val="18"/>
-          <w:lang w:val="es-ES_tradnl"/>
-        </w:rPr>
-        <w:t xml:space="preserve">DATOS DEL </w:t>
-      </w:r>
-      <w:r>
-        <w:rPr>
-          <w:rFonts w:ascii="Arial" w:hAnsi="Arial"/>
-          <w:b/>
-          <w:sz w:val="18"/>
-          <w:szCs w:val="18"/>
-          <w:lang w:val="es-ES_tradnl"/>
-        </w:rPr>
-        <w:t>RECURSO</w:t>
-      </w:r>
+      <w:del w:id="5" w:author="anderson" w:date="2015-04-01T04:06:00Z">
+        <w:r>
+          <w:rPr>
+            <w:rFonts w:ascii="Arial" w:hAnsi="Arial"/>
+            <w:b/>
+            <w:sz w:val="18"/>
+            <w:szCs w:val="18"/>
+            <w:lang w:val="es-ES_tradnl"/>
+          </w:rPr>
+          <w:delText xml:space="preserve">DATOS </w:delText>
+        </w:r>
+      </w:del>
+      <w:ins w:id="6" w:author="anderson" w:date="2015-04-01T04:06:00Z">
+        <w:r>
+          <w:rPr>
+            <w:rFonts w:ascii="Arial" w:hAnsi="Arial"/>
+            <w:b/>
+            <w:sz w:val="18"/>
+            <w:szCs w:val="18"/>
+            <w:lang w:val="es-ES_tradnl"/>
+          </w:rPr>
+          <w:t>D</w:t>
+        </w:r>
+        <w:r>
+          <w:rPr>
+            <w:rFonts w:ascii="Arial" w:hAnsi="Arial"/>
+            <w:b/>
+            <w:sz w:val="18"/>
+            <w:szCs w:val="18"/>
+            <w:lang w:val="es-ES_tradnl"/>
+          </w:rPr>
+          <w:t>atos</w:t>
+        </w:r>
+        <w:r>
+          <w:rPr>
+            <w:rFonts w:ascii="Arial" w:hAnsi="Arial"/>
+            <w:b/>
+            <w:sz w:val="18"/>
+            <w:szCs w:val="18"/>
+            <w:lang w:val="es-ES_tradnl"/>
+          </w:rPr>
+          <w:t xml:space="preserve"> </w:t>
+        </w:r>
+      </w:ins>
+      <w:del w:id="7" w:author="anderson" w:date="2015-04-01T04:06:00Z">
+        <w:r>
+          <w:rPr>
+            <w:rFonts w:ascii="Arial" w:hAnsi="Arial"/>
+            <w:b/>
+            <w:sz w:val="18"/>
+            <w:szCs w:val="18"/>
+            <w:lang w:val="es-ES_tradnl"/>
+          </w:rPr>
+          <w:delText xml:space="preserve">DEL </w:delText>
+        </w:r>
+      </w:del>
+      <w:ins w:id="8" w:author="anderson" w:date="2015-04-01T04:06:00Z">
+        <w:r>
+          <w:rPr>
+            <w:rFonts w:ascii="Arial" w:hAnsi="Arial"/>
+            <w:b/>
+            <w:sz w:val="18"/>
+            <w:szCs w:val="18"/>
+            <w:lang w:val="es-ES_tradnl"/>
+          </w:rPr>
+          <w:t>del</w:t>
+        </w:r>
+        <w:r>
+          <w:rPr>
+            <w:rFonts w:ascii="Arial" w:hAnsi="Arial"/>
+            <w:b/>
+            <w:sz w:val="18"/>
+            <w:szCs w:val="18"/>
+            <w:lang w:val="es-ES_tradnl"/>
+          </w:rPr>
+          <w:t xml:space="preserve"> </w:t>
+        </w:r>
+      </w:ins>
+      <w:del w:id="9" w:author="anderson" w:date="2015-04-01T04:06:00Z">
+        <w:r>
+          <w:rPr>
+            <w:rFonts w:ascii="Arial" w:hAnsi="Arial"/>
+            <w:b/>
+            <w:sz w:val="18"/>
+            <w:szCs w:val="18"/>
+            <w:lang w:val="es-ES_tradnl"/>
+          </w:rPr>
+          <w:delText>RECURSO</w:delText>
+        </w:r>
+      </w:del>
+      <w:ins w:id="10" w:author="anderson" w:date="2015-04-01T04:06:00Z">
+        <w:r>
+          <w:rPr>
+            <w:rFonts w:ascii="Arial" w:hAnsi="Arial"/>
+            <w:b/>
+            <w:sz w:val="18"/>
+            <w:szCs w:val="18"/>
+            <w:lang w:val="es-ES_tradnl"/>
+          </w:rPr>
+          <w:t>recurso</w:t>
+        </w:r>
+      </w:ins>
     </w:p>
     <w:p>
       <w:pPr>
@@ -237,33 +377,29 @@
         <w:rPr>
           <w:rFonts w:ascii="Times New Roman" w:hAnsi="Times New Roman" w:cs="Times New Roman"/>
           <w:color w:val="000000"/>
-        </w:rPr>
-      </w:pPr>
-      <w:proofErr w:type="spellStart"/>
+          <w:lang w:val="es-MX"/>
+          <w:rPrChange w:id="11" w:author="anderson" w:date="2015-04-01T04:05:00Z">
+            <w:rPr>
+              <w:rFonts w:ascii="Times New Roman" w:hAnsi="Times New Roman" w:cs="Times New Roman"/>
+              <w:color w:val="000000"/>
+            </w:rPr>
+          </w:rPrChange>
+        </w:rPr>
+      </w:pPr>
       <w:r>
         <w:rPr>
           <w:rFonts w:ascii="Times New Roman" w:hAnsi="Times New Roman" w:cs="Times New Roman"/>
           <w:color w:val="000000"/>
-        </w:rPr>
-        <w:t>Funciones</w:t>
-      </w:r>
-      <w:proofErr w:type="spellEnd"/>
-      <w:r>
-        <w:rPr>
-          <w:rFonts w:ascii="Times New Roman" w:hAnsi="Times New Roman" w:cs="Times New Roman"/>
-          <w:color w:val="000000"/>
-        </w:rPr>
-        <w:t xml:space="preserve"> </w:t>
-      </w:r>
-      <w:proofErr w:type="spellStart"/>
-      <w:r>
-        <w:rPr>
-          <w:rFonts w:ascii="Times New Roman" w:hAnsi="Times New Roman" w:cs="Times New Roman"/>
-          <w:color w:val="000000"/>
-        </w:rPr>
-        <w:t>biyectivas</w:t>
-      </w:r>
-      <w:proofErr w:type="spellEnd"/>
+          <w:lang w:val="es-MX"/>
+          <w:rPrChange w:id="12" w:author="anderson" w:date="2015-04-01T04:05:00Z">
+            <w:rPr>
+              <w:rFonts w:ascii="Times New Roman" w:hAnsi="Times New Roman" w:cs="Times New Roman"/>
+              <w:color w:val="000000"/>
+            </w:rPr>
+          </w:rPrChange>
+        </w:rPr>
+        <w:t>Funciones biyectivas</w:t>
+      </w:r>
     </w:p>
     <w:p>
       <w:pPr>
@@ -342,7 +478,6 @@
         </w:rPr>
         <w:t xml:space="preserve">Determinar si una función es </w:t>
       </w:r>
-      <w:proofErr w:type="spellStart"/>
       <w:r>
         <w:rPr>
           <w:rFonts w:ascii="Times New Roman" w:hAnsi="Times New Roman" w:cs="Times New Roman"/>
@@ -357,23 +492,14 @@
           <w:color w:val="000000"/>
           <w:lang w:val="es-CO"/>
         </w:rPr>
-        <w:t>yectiva</w:t>
-      </w:r>
-      <w:proofErr w:type="spellEnd"/>
+        <w:t>yectiva, desde las diferentes representaciones</w:t>
+      </w:r>
       <w:r>
         <w:rPr>
           <w:rFonts w:ascii="Times New Roman" w:hAnsi="Times New Roman" w:cs="Times New Roman"/>
           <w:color w:val="000000"/>
           <w:lang w:val="es-CO"/>
         </w:rPr>
-        <w:t>, desde las diferentes representaciones</w:t>
-      </w:r>
-      <w:r>
-        <w:rPr>
-          <w:rFonts w:ascii="Times New Roman" w:hAnsi="Times New Roman" w:cs="Times New Roman"/>
-          <w:color w:val="000000"/>
-          <w:lang w:val="es-CO"/>
-        </w:rPr>
         <w:t>.</w:t>
       </w:r>
     </w:p>
@@ -456,22 +582,12 @@
           <w:lang w:val="es-ES_tradnl"/>
         </w:rPr>
       </w:pPr>
-      <w:proofErr w:type="spellStart"/>
-      <w:proofErr w:type="gramStart"/>
-      <w:r>
-        <w:rPr>
-          <w:rFonts w:ascii="Times New Roman" w:hAnsi="Times New Roman" w:cs="Times New Roman"/>
-          <w:lang w:val="es-ES_tradnl"/>
-        </w:rPr>
-        <w:t>función,</w:t>
-      </w:r>
-      <w:proofErr w:type="gramEnd"/>
-      <w:r>
-        <w:rPr>
-          <w:rFonts w:ascii="Times New Roman" w:hAnsi="Times New Roman" w:cs="Times New Roman"/>
-          <w:lang w:val="es-ES_tradnl"/>
-        </w:rPr>
-        <w:t>bi</w:t>
+      <w:r>
+        <w:rPr>
+          <w:rFonts w:ascii="Times New Roman" w:hAnsi="Times New Roman" w:cs="Times New Roman"/>
+          <w:lang w:val="es-ES_tradnl"/>
+        </w:rPr>
+        <w:t>función,bi</w:t>
       </w:r>
       <w:r>
         <w:rPr>
@@ -480,7 +596,6 @@
         </w:rPr>
         <w:t>yectiva</w:t>
       </w:r>
-      <w:proofErr w:type="spellEnd"/>
     </w:p>
     <w:p>
       <w:pPr>
@@ -653,7 +768,7 @@
     </w:p>
     <w:tbl>
       <w:tblPr>
-        <w:tblStyle w:val="Tablaconcuadrcula"/>
+        <w:tblStyle w:val="TableGrid"/>
         <w:tblW w:w="8930" w:type="dxa"/>
         <w:tblInd w:w="250" w:type="dxa"/>
         <w:tblLook w:val="04A0" w:firstRow="1" w:lastRow="0" w:firstColumn="1" w:lastColumn="0" w:noHBand="0" w:noVBand="1"/>
@@ -1047,7 +1162,7 @@
     </w:p>
     <w:tbl>
       <w:tblPr>
-        <w:tblStyle w:val="Tablaconcuadrcula"/>
+        <w:tblStyle w:val="TableGrid"/>
         <w:tblW w:w="9497" w:type="dxa"/>
         <w:tblInd w:w="250" w:type="dxa"/>
         <w:tblLook w:val="04A0" w:firstRow="1" w:lastRow="0" w:firstColumn="1" w:lastColumn="0" w:noHBand="0" w:noVBand="1"/>
@@ -1505,7 +1620,7 @@
     </w:p>
     <w:tbl>
       <w:tblPr>
-        <w:tblStyle w:val="Tablaconcuadrcula"/>
+        <w:tblStyle w:val="TableGrid"/>
         <w:tblW w:w="8363" w:type="dxa"/>
         <w:tblInd w:w="250" w:type="dxa"/>
         <w:tblLook w:val="04A0" w:firstRow="1" w:lastRow="0" w:firstColumn="1" w:lastColumn="0" w:noHBand="0" w:noVBand="1"/>
@@ -2180,16 +2295,108 @@
           <w:lang w:val="es-ES_tradnl"/>
         </w:rPr>
       </w:pPr>
-      <w:r>
-        <w:rPr>
-          <w:rFonts w:ascii="Arial" w:hAnsi="Arial"/>
-          <w:b/>
-          <w:sz w:val="18"/>
-          <w:szCs w:val="18"/>
-          <w:lang w:val="es-ES_tradnl"/>
-        </w:rPr>
-        <w:t>DATOS DEL EJERCICIO</w:t>
-      </w:r>
+      <w:del w:id="13" w:author="anderson" w:date="2015-04-01T04:06:00Z">
+        <w:r>
+          <w:rPr>
+            <w:rFonts w:ascii="Arial" w:hAnsi="Arial"/>
+            <w:b/>
+            <w:sz w:val="18"/>
+            <w:szCs w:val="18"/>
+            <w:lang w:val="es-ES_tradnl"/>
+          </w:rPr>
+          <w:delText xml:space="preserve">DATOS </w:delText>
+        </w:r>
+      </w:del>
+      <w:ins w:id="14" w:author="anderson" w:date="2015-04-01T04:06:00Z">
+        <w:r>
+          <w:rPr>
+            <w:rFonts w:ascii="Arial" w:hAnsi="Arial"/>
+            <w:b/>
+            <w:sz w:val="18"/>
+            <w:szCs w:val="18"/>
+            <w:lang w:val="es-ES_tradnl"/>
+          </w:rPr>
+          <w:t>D</w:t>
+        </w:r>
+        <w:r>
+          <w:rPr>
+            <w:rFonts w:ascii="Arial" w:hAnsi="Arial"/>
+            <w:b/>
+            <w:sz w:val="18"/>
+            <w:szCs w:val="18"/>
+            <w:lang w:val="es-ES_tradnl"/>
+          </w:rPr>
+          <w:t>atos</w:t>
+        </w:r>
+        <w:r>
+          <w:rPr>
+            <w:rFonts w:ascii="Arial" w:hAnsi="Arial"/>
+            <w:b/>
+            <w:sz w:val="18"/>
+            <w:szCs w:val="18"/>
+            <w:lang w:val="es-ES_tradnl"/>
+          </w:rPr>
+          <w:t xml:space="preserve"> </w:t>
+        </w:r>
+      </w:ins>
+      <w:del w:id="15" w:author="anderson" w:date="2015-04-01T04:06:00Z">
+        <w:r>
+          <w:rPr>
+            <w:rFonts w:ascii="Arial" w:hAnsi="Arial"/>
+            <w:b/>
+            <w:sz w:val="18"/>
+            <w:szCs w:val="18"/>
+            <w:lang w:val="es-ES_tradnl"/>
+          </w:rPr>
+          <w:delText xml:space="preserve">DEL </w:delText>
+        </w:r>
+      </w:del>
+      <w:ins w:id="16" w:author="anderson" w:date="2015-04-01T04:06:00Z">
+        <w:r>
+          <w:rPr>
+            <w:rFonts w:ascii="Arial" w:hAnsi="Arial"/>
+            <w:b/>
+            <w:sz w:val="18"/>
+            <w:szCs w:val="18"/>
+            <w:lang w:val="es-ES_tradnl"/>
+          </w:rPr>
+          <w:t>del</w:t>
+        </w:r>
+        <w:r>
+          <w:rPr>
+            <w:rFonts w:ascii="Arial" w:hAnsi="Arial"/>
+            <w:b/>
+            <w:sz w:val="18"/>
+            <w:szCs w:val="18"/>
+            <w:lang w:val="es-ES_tradnl"/>
+          </w:rPr>
+          <w:t xml:space="preserve"> </w:t>
+        </w:r>
+      </w:ins>
+      <w:del w:id="17" w:author="anderson" w:date="2015-04-01T04:06:00Z">
+        <w:r>
+          <w:rPr>
+            <w:rFonts w:ascii="Arial" w:hAnsi="Arial"/>
+            <w:b/>
+            <w:sz w:val="18"/>
+            <w:szCs w:val="18"/>
+            <w:lang w:val="es-ES_tradnl"/>
+          </w:rPr>
+          <w:delText>EJERCICIO</w:delText>
+        </w:r>
+      </w:del>
+      <w:ins w:id="18" w:author="anderson" w:date="2015-04-01T04:06:00Z">
+        <w:r>
+          <w:rPr>
+            <w:rFonts w:ascii="Arial" w:hAnsi="Arial"/>
+            <w:b/>
+            <w:sz w:val="18"/>
+            <w:szCs w:val="18"/>
+            <w:lang w:val="es-ES_tradnl"/>
+          </w:rPr>
+          <w:t>ejercicio</w:t>
+        </w:r>
+      </w:ins>
     </w:p>
     <w:p>
       <w:pPr>
@@ -2360,45 +2567,39 @@
         <w:rPr>
           <w:rFonts w:ascii="Times New Roman" w:hAnsi="Times New Roman" w:cs="Times New Roman"/>
           <w:color w:val="000000"/>
-        </w:rPr>
-      </w:pPr>
-      <w:proofErr w:type="spellStart"/>
+          <w:lang w:val="es-MX"/>
+          <w:rPrChange w:id="19" w:author="anderson" w:date="2015-04-01T04:05:00Z">
+            <w:rPr>
+              <w:rFonts w:ascii="Times New Roman" w:hAnsi="Times New Roman" w:cs="Times New Roman"/>
+              <w:color w:val="000000"/>
+            </w:rPr>
+          </w:rPrChange>
+        </w:rPr>
+      </w:pPr>
       <w:r>
         <w:rPr>
           <w:rFonts w:ascii="Times New Roman" w:hAnsi="Times New Roman" w:cs="Times New Roman"/>
           <w:color w:val="000000"/>
-        </w:rPr>
-        <w:t>Funciones</w:t>
-      </w:r>
-      <w:proofErr w:type="spellEnd"/>
-      <w:r>
-        <w:rPr>
-          <w:rFonts w:ascii="Times New Roman" w:hAnsi="Times New Roman" w:cs="Times New Roman"/>
-          <w:color w:val="000000"/>
-        </w:rPr>
-        <w:t xml:space="preserve"> </w:t>
-      </w:r>
-      <w:proofErr w:type="spellStart"/>
-      <w:r>
-        <w:rPr>
-          <w:rFonts w:ascii="Times New Roman" w:hAnsi="Times New Roman" w:cs="Times New Roman"/>
-          <w:color w:val="000000"/>
-        </w:rPr>
-        <w:t>biyectivas</w:t>
-      </w:r>
-      <w:proofErr w:type="spellEnd"/>
-    </w:p>
-    <w:p>
-      <w:pPr>
-        <w:rPr>
-          <w:rFonts w:ascii="Arial" w:hAnsi="Arial" w:cs="Arial"/>
-          <w:sz w:val="18"/>
-          <w:szCs w:val="18"/>
-          <w:lang w:val="es-ES_tradnl"/>
-        </w:rPr>
-      </w:pPr>
-      <w:bookmarkStart w:id="0" w:name="_GoBack"/>
-      <w:bookmarkEnd w:id="0"/>
+          <w:lang w:val="es-MX"/>
+          <w:rPrChange w:id="20" w:author="anderson" w:date="2015-04-01T04:05:00Z">
+            <w:rPr>
+              <w:rFonts w:ascii="Times New Roman" w:hAnsi="Times New Roman" w:cs="Times New Roman"/>
+              <w:color w:val="000000"/>
+            </w:rPr>
+          </w:rPrChange>
+        </w:rPr>
+        <w:t>Funciones biyectivas</w:t>
+      </w:r>
+    </w:p>
+    <w:p>
+      <w:pPr>
+        <w:rPr>
+          <w:rFonts w:ascii="Arial" w:hAnsi="Arial" w:cs="Arial"/>
+          <w:sz w:val="18"/>
+          <w:szCs w:val="18"/>
+          <w:lang w:val="es-ES_tradnl"/>
+        </w:rPr>
+      </w:pPr>
     </w:p>
     <w:p>
       <w:pPr>
@@ -2563,7 +2764,23 @@
           <w:rFonts w:ascii="Times New Roman" w:hAnsi="Times New Roman" w:cs="Times New Roman"/>
           <w:lang w:val="es-ES_tradnl"/>
         </w:rPr>
-        <w:t>Para la representación de función que aparece en la imagen, elige entre las opciones la que consideres correcta.</w:t>
+        <w:t xml:space="preserve">Para la representación de </w:t>
+      </w:r>
+      <w:ins w:id="21" w:author="anderson" w:date="2015-04-01T04:06:00Z">
+        <w:r>
+          <w:rPr>
+            <w:rFonts w:ascii="Times New Roman" w:hAnsi="Times New Roman" w:cs="Times New Roman"/>
+            <w:lang w:val="es-ES_tradnl"/>
+          </w:rPr>
+          <w:t xml:space="preserve">la </w:t>
+        </w:r>
+      </w:ins>
+      <w:r>
+        <w:rPr>
+          <w:rFonts w:ascii="Times New Roman" w:hAnsi="Times New Roman" w:cs="Times New Roman"/>
+          <w:lang w:val="es-ES_tradnl"/>
+        </w:rPr>
+        <w:t>función que aparece en la imagen, elige entre las opciones la que consideres correcta.</w:t>
       </w:r>
     </w:p>
     <w:p>
@@ -2633,7 +2850,6 @@
         </w:rPr>
         <w:t xml:space="preserve">Una función </w:t>
       </w:r>
-      <w:proofErr w:type="spellStart"/>
       <w:r>
         <w:rPr>
           <w:rFonts w:ascii="Times New Roman" w:hAnsi="Times New Roman" w:cs="Times New Roman"/>
@@ -2648,9 +2864,15 @@
           <w:i/>
           <w:lang w:val="es-CO"/>
         </w:rPr>
-        <w:t>yectiva</w:t>
-      </w:r>
-      <w:proofErr w:type="spellEnd"/>
+        <w:t xml:space="preserve">yectiva </w:t>
+      </w:r>
+      <w:r>
+        <w:rPr>
+          <w:rFonts w:ascii="Times New Roman" w:hAnsi="Times New Roman" w:cs="Times New Roman"/>
+          <w:lang w:val="es-CO"/>
+        </w:rPr>
+        <w:t>es aquella</w:t>
+      </w:r>
       <w:r>
         <w:rPr>
           <w:rFonts w:ascii="Times New Roman" w:hAnsi="Times New Roman" w:cs="Times New Roman"/>
@@ -2664,45 +2886,14 @@
           <w:rFonts w:ascii="Times New Roman" w:hAnsi="Times New Roman" w:cs="Times New Roman"/>
           <w:lang w:val="es-CO"/>
         </w:rPr>
-        <w:t>es aquella</w:t>
-      </w:r>
-      <w:r>
-        <w:rPr>
-          <w:rFonts w:ascii="Times New Roman" w:hAnsi="Times New Roman" w:cs="Times New Roman"/>
-          <w:i/>
+        <w:t>tal</w:t>
+      </w:r>
+      <w:r>
+        <w:rPr>
+          <w:rFonts w:ascii="Times New Roman" w:hAnsi="Times New Roman" w:cs="Times New Roman"/>
           <w:lang w:val="es-CO"/>
         </w:rPr>
-        <w:t xml:space="preserve"> </w:t>
-      </w:r>
-      <w:r>
-        <w:rPr>
-          <w:rFonts w:ascii="Times New Roman" w:hAnsi="Times New Roman" w:cs="Times New Roman"/>
-          <w:lang w:val="es-CO"/>
-        </w:rPr>
-        <w:t>tal</w:t>
-      </w:r>
-      <w:r>
-        <w:rPr>
-          <w:rFonts w:ascii="Times New Roman" w:hAnsi="Times New Roman" w:cs="Times New Roman"/>
-          <w:lang w:val="es-CO"/>
-        </w:rPr>
-        <w:t xml:space="preserve"> que entre los elementos del dominio y del </w:t>
-      </w:r>
-      <w:proofErr w:type="spellStart"/>
-      <w:r>
-        <w:rPr>
-          <w:rFonts w:ascii="Times New Roman" w:hAnsi="Times New Roman" w:cs="Times New Roman"/>
-          <w:lang w:val="es-CO"/>
-        </w:rPr>
-        <w:t>codominio</w:t>
-      </w:r>
-      <w:proofErr w:type="spellEnd"/>
-      <w:r>
-        <w:rPr>
-          <w:rFonts w:ascii="Times New Roman" w:hAnsi="Times New Roman" w:cs="Times New Roman"/>
-          <w:lang w:val="es-CO"/>
-        </w:rPr>
-        <w:t xml:space="preserve"> hay una única flecha, sin que falten o sobren elementos en cada conjunto</w:t>
+        <w:t xml:space="preserve"> que entre los elementos del dominio y del codominio hay una única flecha, sin que falten o sobren elementos en cada conjunto</w:t>
       </w:r>
       <w:r>
         <w:rPr>
@@ -2859,29 +3050,7 @@
           <w:highlight w:val="green"/>
           <w:lang w:val="es-ES_tradnl"/>
         </w:rPr>
-        <w:t>Sin ordenación aleatoria (S/N</w:t>
-      </w:r>
-      <w:proofErr w:type="gramStart"/>
-      <w:r>
-        <w:rPr>
-          <w:rFonts w:ascii="Arial" w:hAnsi="Arial"/>
-          <w:sz w:val="18"/>
-          <w:szCs w:val="18"/>
-          <w:highlight w:val="green"/>
-          <w:lang w:val="es-ES_tradnl"/>
-        </w:rPr>
-        <w:t>):</w:t>
-      </w:r>
-      <w:proofErr w:type="gramEnd"/>
-      <w:r>
-        <w:rPr>
-          <w:rFonts w:ascii="Arial" w:hAnsi="Arial"/>
-          <w:sz w:val="18"/>
-          <w:szCs w:val="18"/>
-          <w:highlight w:val="green"/>
-          <w:lang w:val="es-ES_tradnl"/>
-        </w:rPr>
-        <w:t>)</w:t>
+        <w:t>Sin ordenación aleatoria (S/N):)</w:t>
       </w:r>
     </w:p>
     <w:p>
@@ -3452,7 +3621,6 @@
         </w:rPr>
         <w:t xml:space="preserve">Que una función sea </w:t>
       </w:r>
-      <w:proofErr w:type="spellStart"/>
       <w:r>
         <w:rPr>
           <w:rFonts w:ascii="Times New Roman" w:hAnsi="Times New Roman" w:cs="Times New Roman"/>
@@ -3465,15 +3633,7 @@
           <w:rFonts w:ascii="Times New Roman" w:hAnsi="Times New Roman" w:cs="Times New Roman"/>
           <w:lang w:val="es-ES_tradnl"/>
         </w:rPr>
-        <w:t>yectiva</w:t>
-      </w:r>
-      <w:proofErr w:type="spellEnd"/>
-      <w:r>
-        <w:rPr>
-          <w:rFonts w:ascii="Times New Roman" w:hAnsi="Times New Roman" w:cs="Times New Roman"/>
-          <w:lang w:val="es-ES_tradnl"/>
-        </w:rPr>
-        <w:t xml:space="preserve"> significa que </w:t>
+        <w:t xml:space="preserve">yectiva significa que </w:t>
       </w:r>
       <w:r>
         <w:rPr>
@@ -3508,30 +3668,14 @@
           <w:rFonts w:ascii="Times New Roman" w:hAnsi="Times New Roman" w:cs="Times New Roman"/>
           <w:lang w:val="es-CO"/>
         </w:rPr>
-        <w:t xml:space="preserve">el </w:t>
-      </w:r>
-      <w:proofErr w:type="spellStart"/>
+        <w:t>el codomini</w:t>
+      </w:r>
       <w:r>
         <w:rPr>
           <w:rFonts w:ascii="Times New Roman" w:hAnsi="Times New Roman" w:cs="Times New Roman"/>
           <w:lang w:val="es-CO"/>
         </w:rPr>
-        <w:t>codomini</w:t>
-      </w:r>
-      <w:r>
-        <w:rPr>
-          <w:rFonts w:ascii="Times New Roman" w:hAnsi="Times New Roman" w:cs="Times New Roman"/>
-          <w:lang w:val="es-CO"/>
-        </w:rPr>
-        <w:t>o</w:t>
-      </w:r>
-      <w:proofErr w:type="spellEnd"/>
-      <w:r>
-        <w:rPr>
-          <w:rFonts w:ascii="Times New Roman" w:hAnsi="Times New Roman" w:cs="Times New Roman"/>
-          <w:lang w:val="es-CO"/>
-        </w:rPr>
-        <w:t>, y una única flecha que los conecta entre sí.</w:t>
+        <w:t>o, y una única flecha que los conecta entre sí.</w:t>
       </w:r>
     </w:p>
     <w:p>
@@ -3622,29 +3766,7 @@
           <w:highlight w:val="yellow"/>
           <w:lang w:val="es-ES_tradnl"/>
         </w:rPr>
-        <w:t xml:space="preserve">Nombre de archivo </w:t>
-      </w:r>
-      <w:proofErr w:type="spellStart"/>
-      <w:r>
-        <w:rPr>
-          <w:rFonts w:ascii="Arial" w:hAnsi="Arial" w:cs="Arial"/>
-          <w:sz w:val="18"/>
-          <w:szCs w:val="18"/>
-          <w:highlight w:val="yellow"/>
-          <w:lang w:val="es-ES_tradnl"/>
-        </w:rPr>
-        <w:t>Shutterstock</w:t>
-      </w:r>
-      <w:proofErr w:type="spellEnd"/>
-      <w:r>
-        <w:rPr>
-          <w:rFonts w:ascii="Arial" w:hAnsi="Arial" w:cs="Arial"/>
-          <w:sz w:val="18"/>
-          <w:szCs w:val="18"/>
-          <w:highlight w:val="yellow"/>
-          <w:lang w:val="es-ES_tradnl"/>
-        </w:rPr>
-        <w:t xml:space="preserve"> o descripción de ilustración a crear</w:t>
+        <w:t>Nombre de archivo Shutterstock o descripción de ilustración a crear</w:t>
       </w:r>
     </w:p>
     <w:p>
@@ -3661,7 +3783,7 @@
         <w:rPr>
           <w:rFonts w:ascii="Times New Roman" w:hAnsi="Times New Roman" w:cs="Times New Roman"/>
           <w:noProof/>
-          <w:lang w:val="es-CO" w:eastAsia="ko-KR"/>
+          <w:lang w:val="es-MX" w:eastAsia="es-MX"/>
         </w:rPr>
         <w:drawing>
           <wp:inline distT="0" distB="0" distL="0" distR="0" wp14:anchorId="53CC607A" wp14:editId="629E0B26">
@@ -3976,7 +4098,6 @@
           <w:lang w:val="es-ES_tradnl"/>
         </w:rPr>
       </w:pPr>
-      <w:proofErr w:type="spellStart"/>
       <w:r>
         <w:rPr>
           <w:rFonts w:ascii="Times New Roman" w:hAnsi="Times New Roman" w:cs="Times New Roman"/>
@@ -3989,32 +4110,24 @@
           <w:rFonts w:ascii="Times New Roman" w:hAnsi="Times New Roman" w:cs="Times New Roman"/>
           <w:lang w:val="es-ES_tradnl"/>
         </w:rPr>
-        <w:t>yectiva</w:t>
-      </w:r>
-      <w:proofErr w:type="spellEnd"/>
-      <w:r>
-        <w:rPr>
-          <w:rFonts w:ascii="Times New Roman" w:hAnsi="Times New Roman" w:cs="Times New Roman"/>
-          <w:lang w:val="es-ES_tradnl"/>
-        </w:rPr>
-        <w:t>, por</w:t>
-      </w:r>
-      <w:r>
-        <w:rPr>
-          <w:rFonts w:ascii="Times New Roman" w:hAnsi="Times New Roman" w:cs="Times New Roman"/>
-          <w:lang w:val="es-ES_tradnl"/>
-        </w:rPr>
-        <w:t xml:space="preserve">que tiene dominio y </w:t>
-      </w:r>
-      <w:proofErr w:type="spellStart"/>
-      <w:r>
-        <w:rPr>
-          <w:rFonts w:ascii="Times New Roman" w:hAnsi="Times New Roman" w:cs="Times New Roman"/>
-          <w:lang w:val="es-ES_tradnl"/>
-        </w:rPr>
-        <w:t>codominio</w:t>
-      </w:r>
-      <w:proofErr w:type="spellEnd"/>
+        <w:t>yectiva, por</w:t>
+      </w:r>
+      <w:r>
+        <w:rPr>
+          <w:rFonts w:ascii="Times New Roman" w:hAnsi="Times New Roman" w:cs="Times New Roman"/>
+          <w:lang w:val="es-ES_tradnl"/>
+        </w:rPr>
+        <w:t>que tiene dominio y codominio</w:t>
+      </w:r>
+      <w:ins w:id="22" w:author="anderson" w:date="2015-04-01T04:08:00Z">
+        <w:r>
+          <w:rPr>
+            <w:rFonts w:ascii="Times New Roman" w:hAnsi="Times New Roman" w:cs="Times New Roman"/>
+            <w:lang w:val="es-ES_tradnl"/>
+          </w:rPr>
+          <w:t>.</w:t>
+        </w:r>
+      </w:ins>
     </w:p>
     <w:p>
       <w:pPr>
@@ -4024,7 +4137,6 @@
           <w:lang w:val="es-ES_tradnl"/>
         </w:rPr>
       </w:pPr>
-      <w:proofErr w:type="spellStart"/>
       <w:r>
         <w:rPr>
           <w:rFonts w:ascii="Times New Roman" w:hAnsi="Times New Roman" w:cs="Times New Roman"/>
@@ -4039,203 +4151,253 @@
           <w:b/>
           <w:lang w:val="es-ES_tradnl"/>
         </w:rPr>
-        <w:t>yectiva</w:t>
-      </w:r>
-      <w:proofErr w:type="spellEnd"/>
+        <w:t xml:space="preserve">yectiva, porque </w:t>
+      </w:r>
       <w:r>
         <w:rPr>
           <w:rFonts w:ascii="Times New Roman" w:hAnsi="Times New Roman" w:cs="Times New Roman"/>
           <w:b/>
           <w:lang w:val="es-ES_tradnl"/>
         </w:rPr>
-        <w:t xml:space="preserve">, porque </w:t>
-      </w:r>
-      <w:r>
-        <w:rPr>
-          <w:rFonts w:ascii="Times New Roman" w:hAnsi="Times New Roman" w:cs="Times New Roman"/>
+        <w:t>dominio y codominio tienen la misma cantidad de elementos, relacionados mutuamente</w:t>
+      </w:r>
+      <w:ins w:id="23" w:author="anderson" w:date="2015-04-01T04:08:00Z">
+        <w:r>
+          <w:rPr>
+            <w:rFonts w:ascii="Times New Roman" w:hAnsi="Times New Roman" w:cs="Times New Roman"/>
+            <w:b/>
+            <w:lang w:val="es-ES_tradnl"/>
+          </w:rPr>
+          <w:t>.</w:t>
+        </w:r>
+      </w:ins>
+    </w:p>
+    <w:p>
+      <w:pPr>
+        <w:rPr>
+          <w:rFonts w:ascii="Times New Roman" w:hAnsi="Times New Roman" w:cs="Times New Roman"/>
+          <w:lang w:val="es-ES_tradnl"/>
+        </w:rPr>
+      </w:pPr>
+      <w:r>
+        <w:rPr>
+          <w:rFonts w:ascii="Times New Roman" w:hAnsi="Times New Roman" w:cs="Times New Roman"/>
+          <w:lang w:val="es-ES_tradnl"/>
+        </w:rPr>
+        <w:t xml:space="preserve">No </w:t>
+      </w:r>
+      <w:r>
+        <w:rPr>
+          <w:rFonts w:ascii="Times New Roman" w:hAnsi="Times New Roman" w:cs="Times New Roman"/>
+          <w:lang w:val="es-ES_tradnl"/>
+        </w:rPr>
+        <w:t>bi</w:t>
+      </w:r>
+      <w:r>
+        <w:rPr>
+          <w:rFonts w:ascii="Times New Roman" w:hAnsi="Times New Roman" w:cs="Times New Roman"/>
+          <w:lang w:val="es-ES_tradnl"/>
+        </w:rPr>
+        <w:t xml:space="preserve">yectiva, porque </w:t>
+      </w:r>
+      <w:r>
+        <w:rPr>
+          <w:rFonts w:ascii="Times New Roman" w:hAnsi="Times New Roman" w:cs="Times New Roman"/>
+          <w:lang w:val="es-ES_tradnl"/>
+        </w:rPr>
+        <w:t>el dominio no son números</w:t>
+      </w:r>
+      <w:ins w:id="24" w:author="anderson" w:date="2015-04-01T04:08:00Z">
+        <w:r>
+          <w:rPr>
+            <w:rFonts w:ascii="Times New Roman" w:hAnsi="Times New Roman" w:cs="Times New Roman"/>
+            <w:lang w:val="es-ES_tradnl"/>
+          </w:rPr>
+          <w:t>.</w:t>
+        </w:r>
+      </w:ins>
+    </w:p>
+    <w:p>
+      <w:pPr>
+        <w:rPr>
+          <w:rFonts w:ascii="Times New Roman" w:hAnsi="Times New Roman" w:cs="Times New Roman"/>
+          <w:lang w:val="es-ES_tradnl"/>
+        </w:rPr>
+      </w:pPr>
+      <w:r>
+        <w:rPr>
+          <w:rFonts w:ascii="Times New Roman" w:hAnsi="Times New Roman" w:cs="Times New Roman"/>
+          <w:lang w:val="es-ES_tradnl"/>
+        </w:rPr>
+        <w:t xml:space="preserve">No </w:t>
+      </w:r>
+      <w:r>
+        <w:rPr>
+          <w:rFonts w:ascii="Times New Roman" w:hAnsi="Times New Roman" w:cs="Times New Roman"/>
+          <w:lang w:val="es-ES_tradnl"/>
+        </w:rPr>
+        <w:t>bi</w:t>
+      </w:r>
+      <w:r>
+        <w:rPr>
+          <w:rFonts w:ascii="Times New Roman" w:hAnsi="Times New Roman" w:cs="Times New Roman"/>
+          <w:lang w:val="es-ES_tradnl"/>
+        </w:rPr>
+        <w:t>yectiva, porque no se sabe la ecuación.</w:t>
+      </w:r>
+    </w:p>
+    <w:p>
+      <w:pPr>
+        <w:rPr>
+          <w:rFonts w:ascii="Arial" w:hAnsi="Arial" w:cs="Arial"/>
+          <w:sz w:val="18"/>
+          <w:szCs w:val="18"/>
+          <w:lang w:val="es-ES_tradnl"/>
+        </w:rPr>
+      </w:pPr>
+    </w:p>
+    <w:p>
+      <w:pPr>
+        <w:rPr>
+          <w:rFonts w:ascii="Arial" w:hAnsi="Arial" w:cs="Arial"/>
+          <w:sz w:val="18"/>
+          <w:szCs w:val="18"/>
+          <w:lang w:val="es-ES_tradnl"/>
+        </w:rPr>
+      </w:pPr>
+    </w:p>
+    <w:p>
+      <w:pPr>
+        <w:rPr>
+          <w:rFonts w:ascii="Arial" w:hAnsi="Arial" w:cs="Arial"/>
+          <w:sz w:val="18"/>
+          <w:szCs w:val="18"/>
+          <w:lang w:val="es-ES_tradnl"/>
+        </w:rPr>
+      </w:pPr>
+    </w:p>
+    <w:p>
+      <w:pPr>
+        <w:rPr>
+          <w:rFonts w:ascii="Arial" w:hAnsi="Arial"/>
+          <w:sz w:val="18"/>
+          <w:szCs w:val="18"/>
+          <w:lang w:val="es-ES_tradnl"/>
+        </w:rPr>
+      </w:pPr>
+      <w:r>
+        <w:rPr>
+          <w:rFonts w:ascii="Arial" w:hAnsi="Arial"/>
+          <w:sz w:val="18"/>
+          <w:szCs w:val="18"/>
+          <w:highlight w:val="green"/>
+          <w:lang w:val="es-ES_tradnl"/>
+        </w:rPr>
+        <w:t>Pregunta 2</w:t>
+      </w:r>
+      <w:r>
+        <w:rPr>
+          <w:rFonts w:ascii="Arial" w:hAnsi="Arial"/>
+          <w:sz w:val="18"/>
+          <w:szCs w:val="18"/>
+          <w:highlight w:val="green"/>
+          <w:lang w:val="es-ES_tradnl"/>
+        </w:rPr>
+        <w:t xml:space="preserve"> (</w:t>
+      </w:r>
+      <w:r>
+        <w:rPr>
+          <w:rFonts w:ascii="Arial" w:hAnsi="Arial"/>
           <w:b/>
-          <w:lang w:val="es-ES_tradnl"/>
-        </w:rPr>
-        <w:t xml:space="preserve">dominio y </w:t>
-      </w:r>
-      <w:proofErr w:type="spellStart"/>
-      <w:r>
-        <w:rPr>
-          <w:rFonts w:ascii="Times New Roman" w:hAnsi="Times New Roman" w:cs="Times New Roman"/>
+          <w:sz w:val="18"/>
+          <w:szCs w:val="18"/>
+          <w:highlight w:val="green"/>
+          <w:lang w:val="es-ES_tradnl"/>
+        </w:rPr>
+        <w:t>173</w:t>
+      </w:r>
+      <w:r>
+        <w:rPr>
+          <w:rFonts w:ascii="Arial" w:hAnsi="Arial"/>
+          <w:sz w:val="18"/>
+          <w:szCs w:val="18"/>
+          <w:highlight w:val="green"/>
+          <w:lang w:val="es-ES_tradnl"/>
+        </w:rPr>
+        <w:t xml:space="preserve"> caracteres máximo)</w:t>
+      </w:r>
+    </w:p>
+    <w:p>
+      <w:pPr>
+        <w:rPr>
+          <w:rFonts w:ascii="Times New Roman" w:hAnsi="Times New Roman" w:cs="Times New Roman"/>
+          <w:lang w:val="es-ES_tradnl"/>
+        </w:rPr>
+      </w:pPr>
+      <w:r>
+        <w:rPr>
+          <w:rFonts w:ascii="Times New Roman" w:hAnsi="Times New Roman" w:cs="Times New Roman"/>
+          <w:lang w:val="es-ES_tradnl"/>
+        </w:rPr>
+        <w:t>La representación que aparece en la imagen corresponde a una función:</w:t>
+      </w:r>
+    </w:p>
+    <w:p>
+      <w:pPr>
+        <w:rPr>
+          <w:rFonts w:ascii="Arial" w:hAnsi="Arial" w:cs="Arial"/>
+          <w:sz w:val="18"/>
+          <w:szCs w:val="18"/>
+          <w:lang w:val="es-ES_tradnl"/>
+        </w:rPr>
+      </w:pPr>
+    </w:p>
+    <w:p>
+      <w:pPr>
+        <w:rPr>
+          <w:rFonts w:ascii="Arial" w:hAnsi="Arial" w:cs="Arial"/>
+          <w:sz w:val="18"/>
+          <w:szCs w:val="18"/>
+          <w:lang w:val="es-ES_tradnl"/>
+        </w:rPr>
+      </w:pPr>
+    </w:p>
+    <w:p>
+      <w:pPr>
+        <w:rPr>
+          <w:rFonts w:ascii="Arial" w:hAnsi="Arial" w:cs="Arial"/>
+          <w:sz w:val="18"/>
+          <w:szCs w:val="18"/>
+          <w:lang w:val="es-ES_tradnl"/>
+        </w:rPr>
+      </w:pPr>
+      <w:r>
+        <w:rPr>
+          <w:rFonts w:ascii="Arial" w:hAnsi="Arial" w:cs="Arial"/>
+          <w:sz w:val="18"/>
+          <w:szCs w:val="18"/>
+          <w:highlight w:val="yellow"/>
+          <w:lang w:val="es-ES_tradnl"/>
+        </w:rPr>
+        <w:t>Explicación (</w:t>
+      </w:r>
+      <w:r>
+        <w:rPr>
+          <w:rFonts w:ascii="Arial" w:hAnsi="Arial" w:cs="Arial"/>
           <w:b/>
-          <w:lang w:val="es-ES_tradnl"/>
-        </w:rPr>
-        <w:t>codominio</w:t>
-      </w:r>
-      <w:proofErr w:type="spellEnd"/>
-      <w:r>
-        <w:rPr>
-          <w:rFonts w:ascii="Times New Roman" w:hAnsi="Times New Roman" w:cs="Times New Roman"/>
-          <w:b/>
-          <w:lang w:val="es-ES_tradnl"/>
-        </w:rPr>
-        <w:t xml:space="preserve"> tienen la misma cantidad de elementos, relacionados mutuamente</w:t>
-      </w:r>
-    </w:p>
-    <w:p>
-      <w:pPr>
-        <w:rPr>
-          <w:rFonts w:ascii="Times New Roman" w:hAnsi="Times New Roman" w:cs="Times New Roman"/>
-          <w:lang w:val="es-ES_tradnl"/>
-        </w:rPr>
-      </w:pPr>
-      <w:r>
-        <w:rPr>
-          <w:rFonts w:ascii="Times New Roman" w:hAnsi="Times New Roman" w:cs="Times New Roman"/>
-          <w:lang w:val="es-ES_tradnl"/>
-        </w:rPr>
-        <w:t xml:space="preserve">No </w:t>
-      </w:r>
-      <w:proofErr w:type="spellStart"/>
-      <w:r>
-        <w:rPr>
-          <w:rFonts w:ascii="Times New Roman" w:hAnsi="Times New Roman" w:cs="Times New Roman"/>
-          <w:lang w:val="es-ES_tradnl"/>
-        </w:rPr>
-        <w:t>bi</w:t>
-      </w:r>
-      <w:r>
-        <w:rPr>
-          <w:rFonts w:ascii="Times New Roman" w:hAnsi="Times New Roman" w:cs="Times New Roman"/>
-          <w:lang w:val="es-ES_tradnl"/>
-        </w:rPr>
-        <w:t>yectiva</w:t>
-      </w:r>
-      <w:proofErr w:type="spellEnd"/>
-      <w:r>
-        <w:rPr>
-          <w:rFonts w:ascii="Times New Roman" w:hAnsi="Times New Roman" w:cs="Times New Roman"/>
-          <w:lang w:val="es-ES_tradnl"/>
-        </w:rPr>
-        <w:t xml:space="preserve">, porque </w:t>
-      </w:r>
-      <w:r>
-        <w:rPr>
-          <w:rFonts w:ascii="Times New Roman" w:hAnsi="Times New Roman" w:cs="Times New Roman"/>
-          <w:lang w:val="es-ES_tradnl"/>
-        </w:rPr>
-        <w:t>el dominio no son números</w:t>
-      </w:r>
-    </w:p>
-    <w:p>
-      <w:pPr>
-        <w:rPr>
-          <w:rFonts w:ascii="Times New Roman" w:hAnsi="Times New Roman" w:cs="Times New Roman"/>
-          <w:lang w:val="es-ES_tradnl"/>
-        </w:rPr>
-      </w:pPr>
-      <w:r>
-        <w:rPr>
-          <w:rFonts w:ascii="Times New Roman" w:hAnsi="Times New Roman" w:cs="Times New Roman"/>
-          <w:lang w:val="es-ES_tradnl"/>
-        </w:rPr>
-        <w:t xml:space="preserve">No </w:t>
-      </w:r>
-      <w:proofErr w:type="spellStart"/>
-      <w:r>
-        <w:rPr>
-          <w:rFonts w:ascii="Times New Roman" w:hAnsi="Times New Roman" w:cs="Times New Roman"/>
-          <w:lang w:val="es-ES_tradnl"/>
-        </w:rPr>
-        <w:t>bi</w:t>
-      </w:r>
-      <w:r>
-        <w:rPr>
-          <w:rFonts w:ascii="Times New Roman" w:hAnsi="Times New Roman" w:cs="Times New Roman"/>
-          <w:lang w:val="es-ES_tradnl"/>
-        </w:rPr>
-        <w:t>yectiva</w:t>
-      </w:r>
-      <w:proofErr w:type="spellEnd"/>
-      <w:r>
-        <w:rPr>
-          <w:rFonts w:ascii="Times New Roman" w:hAnsi="Times New Roman" w:cs="Times New Roman"/>
-          <w:lang w:val="es-ES_tradnl"/>
-        </w:rPr>
-        <w:t>, porque no se sabe la ecuación.</w:t>
-      </w:r>
-    </w:p>
-    <w:p>
-      <w:pPr>
-        <w:rPr>
-          <w:rFonts w:ascii="Arial" w:hAnsi="Arial" w:cs="Arial"/>
-          <w:sz w:val="18"/>
-          <w:szCs w:val="18"/>
-          <w:lang w:val="es-ES_tradnl"/>
-        </w:rPr>
-      </w:pPr>
-    </w:p>
-    <w:p>
-      <w:pPr>
-        <w:rPr>
-          <w:rFonts w:ascii="Arial" w:hAnsi="Arial" w:cs="Arial"/>
-          <w:sz w:val="18"/>
-          <w:szCs w:val="18"/>
-          <w:lang w:val="es-ES_tradnl"/>
-        </w:rPr>
-      </w:pPr>
-    </w:p>
-    <w:p>
-      <w:pPr>
-        <w:rPr>
-          <w:rFonts w:ascii="Arial" w:hAnsi="Arial" w:cs="Arial"/>
-          <w:sz w:val="18"/>
-          <w:szCs w:val="18"/>
-          <w:lang w:val="es-ES_tradnl"/>
-        </w:rPr>
-      </w:pPr>
-    </w:p>
-    <w:p>
-      <w:pPr>
-        <w:rPr>
-          <w:rFonts w:ascii="Arial" w:hAnsi="Arial"/>
-          <w:sz w:val="18"/>
-          <w:szCs w:val="18"/>
-          <w:lang w:val="es-ES_tradnl"/>
-        </w:rPr>
-      </w:pPr>
-      <w:r>
-        <w:rPr>
-          <w:rFonts w:ascii="Arial" w:hAnsi="Arial"/>
-          <w:sz w:val="18"/>
-          <w:szCs w:val="18"/>
-          <w:highlight w:val="green"/>
-          <w:lang w:val="es-ES_tradnl"/>
-        </w:rPr>
-        <w:t>Pregunta 2</w:t>
-      </w:r>
-      <w:r>
-        <w:rPr>
-          <w:rFonts w:ascii="Arial" w:hAnsi="Arial"/>
-          <w:sz w:val="18"/>
-          <w:szCs w:val="18"/>
-          <w:highlight w:val="green"/>
-          <w:lang w:val="es-ES_tradnl"/>
-        </w:rPr>
-        <w:t xml:space="preserve"> (</w:t>
-      </w:r>
-      <w:r>
-        <w:rPr>
-          <w:rFonts w:ascii="Arial" w:hAnsi="Arial"/>
-          <w:b/>
-          <w:sz w:val="18"/>
-          <w:szCs w:val="18"/>
-          <w:highlight w:val="green"/>
+          <w:sz w:val="18"/>
+          <w:szCs w:val="18"/>
+          <w:highlight w:val="yellow"/>
           <w:lang w:val="es-ES_tradnl"/>
         </w:rPr>
         <w:t>173</w:t>
       </w:r>
       <w:r>
         <w:rPr>
-          <w:rFonts w:ascii="Arial" w:hAnsi="Arial"/>
-          <w:sz w:val="18"/>
-          <w:szCs w:val="18"/>
-          <w:highlight w:val="green"/>
+          <w:rFonts w:ascii="Arial" w:hAnsi="Arial" w:cs="Arial"/>
+          <w:sz w:val="18"/>
+          <w:szCs w:val="18"/>
+          <w:highlight w:val="yellow"/>
           <w:lang w:val="es-ES_tradnl"/>
         </w:rPr>
         <w:t xml:space="preserve"> caracteres máximo)</w:t>
@@ -4245,82 +4407,6 @@
       <w:pPr>
         <w:rPr>
           <w:rFonts w:ascii="Times New Roman" w:hAnsi="Times New Roman" w:cs="Times New Roman"/>
-          <w:lang w:val="es-ES_tradnl"/>
-        </w:rPr>
-      </w:pPr>
-      <w:r>
-        <w:rPr>
-          <w:rFonts w:ascii="Times New Roman" w:hAnsi="Times New Roman" w:cs="Times New Roman"/>
-          <w:lang w:val="es-ES_tradnl"/>
-        </w:rPr>
-        <w:t>La representación que aparece en la imagen corresponde a una función:</w:t>
-      </w:r>
-    </w:p>
-    <w:p>
-      <w:pPr>
-        <w:rPr>
-          <w:rFonts w:ascii="Arial" w:hAnsi="Arial" w:cs="Arial"/>
-          <w:sz w:val="18"/>
-          <w:szCs w:val="18"/>
-          <w:lang w:val="es-ES_tradnl"/>
-        </w:rPr>
-      </w:pPr>
-    </w:p>
-    <w:p>
-      <w:pPr>
-        <w:rPr>
-          <w:rFonts w:ascii="Arial" w:hAnsi="Arial" w:cs="Arial"/>
-          <w:sz w:val="18"/>
-          <w:szCs w:val="18"/>
-          <w:lang w:val="es-ES_tradnl"/>
-        </w:rPr>
-      </w:pPr>
-    </w:p>
-    <w:p>
-      <w:pPr>
-        <w:rPr>
-          <w:rFonts w:ascii="Arial" w:hAnsi="Arial" w:cs="Arial"/>
-          <w:sz w:val="18"/>
-          <w:szCs w:val="18"/>
-          <w:lang w:val="es-ES_tradnl"/>
-        </w:rPr>
-      </w:pPr>
-      <w:r>
-        <w:rPr>
-          <w:rFonts w:ascii="Arial" w:hAnsi="Arial" w:cs="Arial"/>
-          <w:sz w:val="18"/>
-          <w:szCs w:val="18"/>
-          <w:highlight w:val="yellow"/>
-          <w:lang w:val="es-ES_tradnl"/>
-        </w:rPr>
-        <w:t>Explicación (</w:t>
-      </w:r>
-      <w:r>
-        <w:rPr>
-          <w:rFonts w:ascii="Arial" w:hAnsi="Arial" w:cs="Arial"/>
-          <w:b/>
-          <w:sz w:val="18"/>
-          <w:szCs w:val="18"/>
-          <w:highlight w:val="yellow"/>
-          <w:lang w:val="es-ES_tradnl"/>
-        </w:rPr>
-        <w:t>173</w:t>
-      </w:r>
-      <w:r>
-        <w:rPr>
-          <w:rFonts w:ascii="Arial" w:hAnsi="Arial" w:cs="Arial"/>
-          <w:sz w:val="18"/>
-          <w:szCs w:val="18"/>
-          <w:highlight w:val="yellow"/>
-          <w:lang w:val="es-ES_tradnl"/>
-        </w:rPr>
-        <w:t xml:space="preserve"> caracteres máximo)</w:t>
-      </w:r>
-    </w:p>
-    <w:p>
-      <w:pPr>
-        <w:rPr>
-          <w:rFonts w:ascii="Times New Roman" w:hAnsi="Times New Roman" w:cs="Times New Roman"/>
           <w:lang w:val="es-CO"/>
         </w:rPr>
       </w:pPr>
@@ -4343,24 +4429,22 @@
           <w:rFonts w:ascii="Times New Roman" w:hAnsi="Times New Roman" w:cs="Times New Roman"/>
           <w:lang w:val="es-CO"/>
         </w:rPr>
-        <w:t xml:space="preserve">es </w:t>
-      </w:r>
-      <w:proofErr w:type="spellStart"/>
+        <w:t>es bi</w:t>
+      </w:r>
       <w:r>
         <w:rPr>
           <w:rFonts w:ascii="Times New Roman" w:hAnsi="Times New Roman" w:cs="Times New Roman"/>
           <w:lang w:val="es-CO"/>
         </w:rPr>
-        <w:t>bi</w:t>
+        <w:t xml:space="preserve">yectiva </w:t>
       </w:r>
       <w:r>
         <w:rPr>
           <w:rFonts w:ascii="Times New Roman" w:hAnsi="Times New Roman" w:cs="Times New Roman"/>
           <w:lang w:val="es-CO"/>
         </w:rPr>
-        <w:t>yectiva</w:t>
-      </w:r>
-      <w:proofErr w:type="spellEnd"/>
+        <w:t>si</w:t>
+      </w:r>
       <w:r>
         <w:rPr>
           <w:rFonts w:ascii="Times New Roman" w:hAnsi="Times New Roman" w:cs="Times New Roman"/>
@@ -4373,37 +4457,7 @@
           <w:rFonts w:ascii="Times New Roman" w:hAnsi="Times New Roman" w:cs="Times New Roman"/>
           <w:lang w:val="es-CO"/>
         </w:rPr>
-        <w:t>si</w:t>
-      </w:r>
-      <w:r>
-        <w:rPr>
-          <w:rFonts w:ascii="Times New Roman" w:hAnsi="Times New Roman" w:cs="Times New Roman"/>
-          <w:lang w:val="es-CO"/>
-        </w:rPr>
-        <w:t xml:space="preserve"> </w:t>
-      </w:r>
-      <w:r>
-        <w:rPr>
-          <w:rFonts w:ascii="Times New Roman" w:hAnsi="Times New Roman" w:cs="Times New Roman"/>
-          <w:lang w:val="es-CO"/>
-        </w:rPr>
-        <w:t xml:space="preserve">dominio y </w:t>
-      </w:r>
-      <w:proofErr w:type="spellStart"/>
-      <w:r>
-        <w:rPr>
-          <w:rFonts w:ascii="Times New Roman" w:hAnsi="Times New Roman" w:cs="Times New Roman"/>
-          <w:lang w:val="es-CO"/>
-        </w:rPr>
-        <w:t>codominio</w:t>
-      </w:r>
-      <w:proofErr w:type="spellEnd"/>
-      <w:r>
-        <w:rPr>
-          <w:rFonts w:ascii="Times New Roman" w:hAnsi="Times New Roman" w:cs="Times New Roman"/>
-          <w:lang w:val="es-CO"/>
-        </w:rPr>
-        <w:t xml:space="preserve"> tienen la misma cantidad de elementos, relacionados mutuamente</w:t>
+        <w:t>dominio y codominio tienen la misma cantidad de elementos, relacionados mutuamente</w:t>
       </w:r>
       <w:r>
         <w:rPr>
@@ -4511,29 +4565,7 @@
           <w:highlight w:val="yellow"/>
           <w:lang w:val="es-ES_tradnl"/>
         </w:rPr>
-        <w:t xml:space="preserve">Nombre de archivo </w:t>
-      </w:r>
-      <w:proofErr w:type="spellStart"/>
-      <w:r>
-        <w:rPr>
-          <w:rFonts w:ascii="Arial" w:hAnsi="Arial" w:cs="Arial"/>
-          <w:sz w:val="18"/>
-          <w:szCs w:val="18"/>
-          <w:highlight w:val="yellow"/>
-          <w:lang w:val="es-ES_tradnl"/>
-        </w:rPr>
-        <w:t>Shutterstock</w:t>
-      </w:r>
-      <w:proofErr w:type="spellEnd"/>
-      <w:r>
-        <w:rPr>
-          <w:rFonts w:ascii="Arial" w:hAnsi="Arial" w:cs="Arial"/>
-          <w:sz w:val="18"/>
-          <w:szCs w:val="18"/>
-          <w:highlight w:val="yellow"/>
-          <w:lang w:val="es-ES_tradnl"/>
-        </w:rPr>
-        <w:t xml:space="preserve"> o descripción de ilustración a crear</w:t>
+        <w:t>Nombre de archivo Shutterstock o descripción de ilustración a crear</w:t>
       </w:r>
     </w:p>
     <w:p>
@@ -4550,7 +4582,7 @@
         <w:rPr>
           <w:rFonts w:ascii="Times New Roman" w:hAnsi="Times New Roman" w:cs="Times New Roman"/>
           <w:noProof/>
-          <w:lang w:val="es-CO" w:eastAsia="ko-KR"/>
+          <w:lang w:val="es-MX" w:eastAsia="es-MX"/>
         </w:rPr>
         <w:lastRenderedPageBreak/>
         <w:drawing>
@@ -4888,251 +4920,291 @@
           <w:lang w:val="es-ES_tradnl"/>
         </w:rPr>
       </w:pPr>
-      <w:proofErr w:type="spellStart"/>
       <w:r>
         <w:rPr>
           <w:rFonts w:ascii="Times New Roman" w:hAnsi="Times New Roman" w:cs="Times New Roman"/>
           <w:b/>
           <w:lang w:val="es-ES_tradnl"/>
         </w:rPr>
-        <w:t>Biyectiva</w:t>
-      </w:r>
-      <w:proofErr w:type="spellEnd"/>
-      <w:r>
+        <w:t>Biyectiva, porque es inyectiva y sobreyectiva</w:t>
+      </w:r>
+      <w:ins w:id="25" w:author="anderson" w:date="2015-04-01T04:08:00Z">
+        <w:r>
+          <w:rPr>
+            <w:rFonts w:ascii="Times New Roman" w:hAnsi="Times New Roman" w:cs="Times New Roman"/>
+            <w:b/>
+            <w:lang w:val="es-ES_tradnl"/>
+          </w:rPr>
+          <w:t>.</w:t>
+        </w:r>
+      </w:ins>
+    </w:p>
+    <w:p>
+      <w:pPr>
         <w:rPr>
           <w:rFonts w:ascii="Times New Roman" w:hAnsi="Times New Roman" w:cs="Times New Roman"/>
           <w:b/>
           <w:lang w:val="es-ES_tradnl"/>
         </w:rPr>
-        <w:t xml:space="preserve">, porque es </w:t>
-      </w:r>
-      <w:proofErr w:type="spellStart"/>
-      <w:r>
-        <w:rPr>
-          <w:rFonts w:ascii="Times New Roman" w:hAnsi="Times New Roman" w:cs="Times New Roman"/>
+      </w:pPr>
+      <w:r>
+        <w:rPr>
+          <w:rFonts w:ascii="Times New Roman" w:hAnsi="Times New Roman" w:cs="Times New Roman"/>
+          <w:lang w:val="es-ES_tradnl"/>
+        </w:rPr>
+        <w:t xml:space="preserve">No </w:t>
+      </w:r>
+      <w:r>
+        <w:rPr>
+          <w:rFonts w:ascii="Times New Roman" w:hAnsi="Times New Roman" w:cs="Times New Roman"/>
+          <w:lang w:val="es-ES_tradnl"/>
+        </w:rPr>
+        <w:t>bi</w:t>
+      </w:r>
+      <w:r>
+        <w:rPr>
+          <w:rFonts w:ascii="Times New Roman" w:hAnsi="Times New Roman" w:cs="Times New Roman"/>
+          <w:lang w:val="es-ES_tradnl"/>
+        </w:rPr>
+        <w:t xml:space="preserve">yectiva, porque </w:t>
+      </w:r>
+      <w:r>
+        <w:rPr>
+          <w:rFonts w:ascii="Times New Roman" w:hAnsi="Times New Roman" w:cs="Times New Roman"/>
+          <w:lang w:val="es-ES_tradnl"/>
+        </w:rPr>
+        <w:t xml:space="preserve">siempre la corta una </w:t>
+      </w:r>
+      <w:r>
+        <w:rPr>
+          <w:rFonts w:ascii="Times New Roman" w:hAnsi="Times New Roman" w:cs="Times New Roman"/>
+          <w:lang w:val="es-ES_tradnl"/>
+        </w:rPr>
+        <w:t>recta horizontal</w:t>
+      </w:r>
+      <w:ins w:id="26" w:author="anderson" w:date="2015-04-01T04:08:00Z">
+        <w:r>
+          <w:rPr>
+            <w:rFonts w:ascii="Times New Roman" w:hAnsi="Times New Roman" w:cs="Times New Roman"/>
+            <w:lang w:val="es-ES_tradnl"/>
+          </w:rPr>
+          <w:t>.</w:t>
+        </w:r>
+      </w:ins>
+    </w:p>
+    <w:p>
+      <w:pPr>
+        <w:rPr>
+          <w:rFonts w:ascii="Times New Roman" w:hAnsi="Times New Roman" w:cs="Times New Roman"/>
+          <w:lang w:val="es-ES_tradnl"/>
+        </w:rPr>
+      </w:pPr>
+      <w:r>
+        <w:rPr>
+          <w:rFonts w:ascii="Times New Roman" w:hAnsi="Times New Roman" w:cs="Times New Roman"/>
+          <w:lang w:val="es-ES_tradnl"/>
+        </w:rPr>
+        <w:t>Biyectiva, por el criterio de la recta horizontal</w:t>
+      </w:r>
+      <w:ins w:id="27" w:author="anderson" w:date="2015-04-01T04:08:00Z">
+        <w:r>
+          <w:rPr>
+            <w:rFonts w:ascii="Times New Roman" w:hAnsi="Times New Roman" w:cs="Times New Roman"/>
+            <w:lang w:val="es-ES_tradnl"/>
+          </w:rPr>
+          <w:t>.</w:t>
+        </w:r>
+      </w:ins>
+    </w:p>
+    <w:p>
+      <w:pPr>
+        <w:rPr>
+          <w:rFonts w:ascii="Times New Roman" w:hAnsi="Times New Roman" w:cs="Times New Roman"/>
+          <w:lang w:val="es-ES_tradnl"/>
+        </w:rPr>
+      </w:pPr>
+      <w:r>
+        <w:rPr>
+          <w:rFonts w:ascii="Times New Roman" w:hAnsi="Times New Roman" w:cs="Times New Roman"/>
+          <w:lang w:val="es-ES_tradnl"/>
+        </w:rPr>
+        <w:t xml:space="preserve">No </w:t>
+      </w:r>
+      <w:r>
+        <w:rPr>
+          <w:rFonts w:ascii="Times New Roman" w:hAnsi="Times New Roman" w:cs="Times New Roman"/>
+          <w:lang w:val="es-ES_tradnl"/>
+        </w:rPr>
+        <w:t>bi</w:t>
+      </w:r>
+      <w:r>
+        <w:rPr>
+          <w:rFonts w:ascii="Times New Roman" w:hAnsi="Times New Roman" w:cs="Times New Roman"/>
+          <w:lang w:val="es-ES_tradnl"/>
+        </w:rPr>
+        <w:t>yectiva, por</w:t>
+      </w:r>
+      <w:r>
+        <w:rPr>
+          <w:rFonts w:ascii="Times New Roman" w:hAnsi="Times New Roman" w:cs="Times New Roman"/>
+          <w:lang w:val="es-ES_tradnl"/>
+        </w:rPr>
+        <w:t>que no tiene imagen para el -3</w:t>
+      </w:r>
+      <w:ins w:id="28" w:author="anderson" w:date="2015-04-01T04:08:00Z">
+        <w:r>
+          <w:rPr>
+            <w:rFonts w:ascii="Times New Roman" w:hAnsi="Times New Roman" w:cs="Times New Roman"/>
+            <w:lang w:val="es-ES_tradnl"/>
+          </w:rPr>
+          <w:t>.</w:t>
+        </w:r>
+      </w:ins>
+    </w:p>
+    <w:p>
+      <w:pPr>
+        <w:rPr>
+          <w:rFonts w:ascii="Arial" w:hAnsi="Arial" w:cs="Arial"/>
+          <w:sz w:val="18"/>
+          <w:szCs w:val="18"/>
+          <w:lang w:val="es-ES_tradnl"/>
+        </w:rPr>
+      </w:pPr>
+    </w:p>
+    <w:p>
+      <w:pPr>
+        <w:rPr>
+          <w:rFonts w:ascii="Arial" w:hAnsi="Arial" w:cs="Arial"/>
+          <w:sz w:val="18"/>
+          <w:szCs w:val="18"/>
+          <w:lang w:val="es-ES_tradnl"/>
+        </w:rPr>
+      </w:pPr>
+    </w:p>
+    <w:p>
+      <w:pPr>
+        <w:rPr>
+          <w:rFonts w:ascii="Arial" w:hAnsi="Arial" w:cs="Arial"/>
+          <w:sz w:val="18"/>
+          <w:szCs w:val="18"/>
+          <w:lang w:val="es-ES_tradnl"/>
+        </w:rPr>
+      </w:pPr>
+    </w:p>
+    <w:p>
+      <w:pPr>
+        <w:rPr>
+          <w:rFonts w:ascii="Arial" w:hAnsi="Arial"/>
+          <w:sz w:val="18"/>
+          <w:szCs w:val="18"/>
+          <w:lang w:val="es-ES_tradnl"/>
+        </w:rPr>
+      </w:pPr>
+      <w:r>
+        <w:rPr>
+          <w:rFonts w:ascii="Arial" w:hAnsi="Arial"/>
+          <w:sz w:val="18"/>
+          <w:szCs w:val="18"/>
+          <w:highlight w:val="green"/>
+          <w:lang w:val="es-ES_tradnl"/>
+        </w:rPr>
+        <w:t>Pregunta 3</w:t>
+      </w:r>
+      <w:r>
+        <w:rPr>
+          <w:rFonts w:ascii="Arial" w:hAnsi="Arial"/>
+          <w:sz w:val="18"/>
+          <w:szCs w:val="18"/>
+          <w:highlight w:val="green"/>
+          <w:lang w:val="es-ES_tradnl"/>
+        </w:rPr>
+        <w:t xml:space="preserve"> (</w:t>
+      </w:r>
+      <w:r>
+        <w:rPr>
+          <w:rFonts w:ascii="Arial" w:hAnsi="Arial"/>
           <w:b/>
-          <w:lang w:val="es-ES_tradnl"/>
-        </w:rPr>
-        <w:t>inyectiva</w:t>
-      </w:r>
-      <w:proofErr w:type="spellEnd"/>
-      <w:r>
-        <w:rPr>
-          <w:rFonts w:ascii="Times New Roman" w:hAnsi="Times New Roman" w:cs="Times New Roman"/>
+          <w:sz w:val="18"/>
+          <w:szCs w:val="18"/>
+          <w:highlight w:val="green"/>
+          <w:lang w:val="es-ES_tradnl"/>
+        </w:rPr>
+        <w:t>173</w:t>
+      </w:r>
+      <w:r>
+        <w:rPr>
+          <w:rFonts w:ascii="Arial" w:hAnsi="Arial"/>
+          <w:sz w:val="18"/>
+          <w:szCs w:val="18"/>
+          <w:highlight w:val="green"/>
+          <w:lang w:val="es-ES_tradnl"/>
+        </w:rPr>
+        <w:t xml:space="preserve"> caracteres máximo)</w:t>
+      </w:r>
+    </w:p>
+    <w:p>
+      <w:pPr>
+        <w:rPr>
+          <w:rFonts w:ascii="Arial" w:hAnsi="Arial" w:cs="Arial"/>
+          <w:sz w:val="18"/>
+          <w:szCs w:val="18"/>
+          <w:lang w:val="es-ES_tradnl"/>
+        </w:rPr>
+      </w:pPr>
+      <w:r>
+        <w:rPr>
+          <w:rFonts w:ascii="Times New Roman" w:hAnsi="Times New Roman" w:cs="Times New Roman"/>
+          <w:lang w:val="es-ES_tradnl"/>
+        </w:rPr>
+        <w:t>La representación que aparece en la imagen corresponde a una función:</w:t>
+      </w:r>
+    </w:p>
+    <w:p>
+      <w:pPr>
+        <w:rPr>
+          <w:rFonts w:ascii="Arial" w:hAnsi="Arial" w:cs="Arial"/>
+          <w:sz w:val="18"/>
+          <w:szCs w:val="18"/>
+          <w:lang w:val="es-ES_tradnl"/>
+        </w:rPr>
+      </w:pPr>
+    </w:p>
+    <w:p>
+      <w:pPr>
+        <w:rPr>
+          <w:rFonts w:ascii="Arial" w:hAnsi="Arial" w:cs="Arial"/>
+          <w:sz w:val="18"/>
+          <w:szCs w:val="18"/>
+          <w:lang w:val="es-ES_tradnl"/>
+        </w:rPr>
+      </w:pPr>
+      <w:r>
+        <w:rPr>
+          <w:rFonts w:ascii="Arial" w:hAnsi="Arial" w:cs="Arial"/>
+          <w:sz w:val="18"/>
+          <w:szCs w:val="18"/>
+          <w:highlight w:val="yellow"/>
+          <w:lang w:val="es-ES_tradnl"/>
+        </w:rPr>
+        <w:t>Explicación (</w:t>
+      </w:r>
+      <w:r>
+        <w:rPr>
+          <w:rFonts w:ascii="Arial" w:hAnsi="Arial" w:cs="Arial"/>
           <w:b/>
-          <w:lang w:val="es-ES_tradnl"/>
-        </w:rPr>
-        <w:t xml:space="preserve"> y </w:t>
-      </w:r>
-      <w:proofErr w:type="spellStart"/>
-      <w:r>
-        <w:rPr>
-          <w:rFonts w:ascii="Times New Roman" w:hAnsi="Times New Roman" w:cs="Times New Roman"/>
-          <w:b/>
-          <w:lang w:val="es-ES_tradnl"/>
-        </w:rPr>
-        <w:t>sobreyectiva</w:t>
-      </w:r>
-      <w:proofErr w:type="spellEnd"/>
-    </w:p>
-    <w:p>
-      <w:pPr>
-        <w:rPr>
-          <w:rFonts w:ascii="Times New Roman" w:hAnsi="Times New Roman" w:cs="Times New Roman"/>
-          <w:b/>
-          <w:lang w:val="es-ES_tradnl"/>
-        </w:rPr>
-      </w:pPr>
-      <w:r>
-        <w:rPr>
-          <w:rFonts w:ascii="Times New Roman" w:hAnsi="Times New Roman" w:cs="Times New Roman"/>
-          <w:lang w:val="es-ES_tradnl"/>
-        </w:rPr>
-        <w:t xml:space="preserve">No </w:t>
-      </w:r>
-      <w:proofErr w:type="spellStart"/>
-      <w:r>
-        <w:rPr>
-          <w:rFonts w:ascii="Times New Roman" w:hAnsi="Times New Roman" w:cs="Times New Roman"/>
-          <w:lang w:val="es-ES_tradnl"/>
-        </w:rPr>
-        <w:t>bi</w:t>
-      </w:r>
-      <w:r>
-        <w:rPr>
-          <w:rFonts w:ascii="Times New Roman" w:hAnsi="Times New Roman" w:cs="Times New Roman"/>
-          <w:lang w:val="es-ES_tradnl"/>
-        </w:rPr>
-        <w:t>yectiva</w:t>
-      </w:r>
-      <w:proofErr w:type="spellEnd"/>
-      <w:r>
-        <w:rPr>
-          <w:rFonts w:ascii="Times New Roman" w:hAnsi="Times New Roman" w:cs="Times New Roman"/>
-          <w:lang w:val="es-ES_tradnl"/>
-        </w:rPr>
-        <w:t xml:space="preserve">, porque </w:t>
-      </w:r>
-      <w:r>
-        <w:rPr>
-          <w:rFonts w:ascii="Times New Roman" w:hAnsi="Times New Roman" w:cs="Times New Roman"/>
-          <w:lang w:val="es-ES_tradnl"/>
-        </w:rPr>
-        <w:t xml:space="preserve">siempre la corta una </w:t>
-      </w:r>
-      <w:r>
-        <w:rPr>
-          <w:rFonts w:ascii="Times New Roman" w:hAnsi="Times New Roman" w:cs="Times New Roman"/>
-          <w:lang w:val="es-ES_tradnl"/>
-        </w:rPr>
-        <w:t>recta horizontal</w:t>
-      </w:r>
-    </w:p>
-    <w:p>
-      <w:pPr>
-        <w:rPr>
-          <w:rFonts w:ascii="Times New Roman" w:hAnsi="Times New Roman" w:cs="Times New Roman"/>
-          <w:lang w:val="es-ES_tradnl"/>
-        </w:rPr>
-      </w:pPr>
-      <w:proofErr w:type="spellStart"/>
-      <w:r>
-        <w:rPr>
-          <w:rFonts w:ascii="Times New Roman" w:hAnsi="Times New Roman" w:cs="Times New Roman"/>
-          <w:lang w:val="es-ES_tradnl"/>
-        </w:rPr>
-        <w:t>Biyectiva</w:t>
-      </w:r>
-      <w:proofErr w:type="spellEnd"/>
-      <w:r>
-        <w:rPr>
-          <w:rFonts w:ascii="Times New Roman" w:hAnsi="Times New Roman" w:cs="Times New Roman"/>
-          <w:lang w:val="es-ES_tradnl"/>
-        </w:rPr>
-        <w:t>, por el criterio de la recta horizontal</w:t>
-      </w:r>
-    </w:p>
-    <w:p>
-      <w:pPr>
-        <w:rPr>
-          <w:rFonts w:ascii="Times New Roman" w:hAnsi="Times New Roman" w:cs="Times New Roman"/>
-          <w:lang w:val="es-ES_tradnl"/>
-        </w:rPr>
-      </w:pPr>
-      <w:r>
-        <w:rPr>
-          <w:rFonts w:ascii="Times New Roman" w:hAnsi="Times New Roman" w:cs="Times New Roman"/>
-          <w:lang w:val="es-ES_tradnl"/>
-        </w:rPr>
-        <w:t xml:space="preserve">No </w:t>
-      </w:r>
-      <w:proofErr w:type="spellStart"/>
-      <w:r>
-        <w:rPr>
-          <w:rFonts w:ascii="Times New Roman" w:hAnsi="Times New Roman" w:cs="Times New Roman"/>
-          <w:lang w:val="es-ES_tradnl"/>
-        </w:rPr>
-        <w:t>bi</w:t>
-      </w:r>
-      <w:r>
-        <w:rPr>
-          <w:rFonts w:ascii="Times New Roman" w:hAnsi="Times New Roman" w:cs="Times New Roman"/>
-          <w:lang w:val="es-ES_tradnl"/>
-        </w:rPr>
-        <w:t>yectiva</w:t>
-      </w:r>
-      <w:proofErr w:type="spellEnd"/>
-      <w:r>
-        <w:rPr>
-          <w:rFonts w:ascii="Times New Roman" w:hAnsi="Times New Roman" w:cs="Times New Roman"/>
-          <w:lang w:val="es-ES_tradnl"/>
-        </w:rPr>
-        <w:t>, por</w:t>
-      </w:r>
-      <w:r>
-        <w:rPr>
-          <w:rFonts w:ascii="Times New Roman" w:hAnsi="Times New Roman" w:cs="Times New Roman"/>
-          <w:lang w:val="es-ES_tradnl"/>
-        </w:rPr>
-        <w:t>que no tiene imagen para el -3</w:t>
-      </w:r>
-    </w:p>
-    <w:p>
-      <w:pPr>
-        <w:rPr>
-          <w:rFonts w:ascii="Arial" w:hAnsi="Arial" w:cs="Arial"/>
-          <w:sz w:val="18"/>
-          <w:szCs w:val="18"/>
-          <w:lang w:val="es-ES_tradnl"/>
-        </w:rPr>
-      </w:pPr>
-    </w:p>
-    <w:p>
-      <w:pPr>
-        <w:rPr>
-          <w:rFonts w:ascii="Arial" w:hAnsi="Arial" w:cs="Arial"/>
-          <w:sz w:val="18"/>
-          <w:szCs w:val="18"/>
-          <w:lang w:val="es-ES_tradnl"/>
-        </w:rPr>
-      </w:pPr>
-    </w:p>
-    <w:p>
-      <w:pPr>
-        <w:rPr>
-          <w:rFonts w:ascii="Arial" w:hAnsi="Arial" w:cs="Arial"/>
-          <w:sz w:val="18"/>
-          <w:szCs w:val="18"/>
-          <w:lang w:val="es-ES_tradnl"/>
-        </w:rPr>
-      </w:pPr>
-    </w:p>
-    <w:p>
-      <w:pPr>
-        <w:rPr>
-          <w:rFonts w:ascii="Arial" w:hAnsi="Arial"/>
-          <w:sz w:val="18"/>
-          <w:szCs w:val="18"/>
-          <w:lang w:val="es-ES_tradnl"/>
-        </w:rPr>
-      </w:pPr>
-      <w:r>
-        <w:rPr>
-          <w:rFonts w:ascii="Arial" w:hAnsi="Arial"/>
-          <w:sz w:val="18"/>
-          <w:szCs w:val="18"/>
-          <w:highlight w:val="green"/>
-          <w:lang w:val="es-ES_tradnl"/>
-        </w:rPr>
-        <w:t>Pregunta 3</w:t>
-      </w:r>
-      <w:r>
-        <w:rPr>
-          <w:rFonts w:ascii="Arial" w:hAnsi="Arial"/>
-          <w:sz w:val="18"/>
-          <w:szCs w:val="18"/>
-          <w:highlight w:val="green"/>
-          <w:lang w:val="es-ES_tradnl"/>
-        </w:rPr>
-        <w:t xml:space="preserve"> (</w:t>
-      </w:r>
-      <w:r>
-        <w:rPr>
-          <w:rFonts w:ascii="Arial" w:hAnsi="Arial"/>
-          <w:b/>
-          <w:sz w:val="18"/>
-          <w:szCs w:val="18"/>
-          <w:highlight w:val="green"/>
+          <w:sz w:val="18"/>
+          <w:szCs w:val="18"/>
+          <w:highlight w:val="yellow"/>
           <w:lang w:val="es-ES_tradnl"/>
         </w:rPr>
         <w:t>173</w:t>
       </w:r>
       <w:r>
         <w:rPr>
-          <w:rFonts w:ascii="Arial" w:hAnsi="Arial"/>
-          <w:sz w:val="18"/>
-          <w:szCs w:val="18"/>
-          <w:highlight w:val="green"/>
+          <w:rFonts w:ascii="Arial" w:hAnsi="Arial" w:cs="Arial"/>
+          <w:sz w:val="18"/>
+          <w:szCs w:val="18"/>
+          <w:highlight w:val="yellow"/>
           <w:lang w:val="es-ES_tradnl"/>
         </w:rPr>
         <w:t xml:space="preserve"> caracteres máximo)</w:t>
@@ -5141,74 +5213,6 @@
     <w:p>
       <w:pPr>
         <w:rPr>
-          <w:rFonts w:ascii="Arial" w:hAnsi="Arial" w:cs="Arial"/>
-          <w:sz w:val="18"/>
-          <w:szCs w:val="18"/>
-          <w:lang w:val="es-ES_tradnl"/>
-        </w:rPr>
-      </w:pPr>
-      <w:r>
-        <w:rPr>
-          <w:rFonts w:ascii="Times New Roman" w:hAnsi="Times New Roman" w:cs="Times New Roman"/>
-          <w:lang w:val="es-ES_tradnl"/>
-        </w:rPr>
-        <w:t>La representación que aparece en la imagen corresponde a una función:</w:t>
-      </w:r>
-    </w:p>
-    <w:p>
-      <w:pPr>
-        <w:rPr>
-          <w:rFonts w:ascii="Arial" w:hAnsi="Arial" w:cs="Arial"/>
-          <w:sz w:val="18"/>
-          <w:szCs w:val="18"/>
-          <w:lang w:val="es-ES_tradnl"/>
-        </w:rPr>
-      </w:pPr>
-    </w:p>
-    <w:p>
-      <w:pPr>
-        <w:rPr>
-          <w:rFonts w:ascii="Arial" w:hAnsi="Arial" w:cs="Arial"/>
-          <w:sz w:val="18"/>
-          <w:szCs w:val="18"/>
-          <w:lang w:val="es-ES_tradnl"/>
-        </w:rPr>
-      </w:pPr>
-      <w:r>
-        <w:rPr>
-          <w:rFonts w:ascii="Arial" w:hAnsi="Arial" w:cs="Arial"/>
-          <w:sz w:val="18"/>
-          <w:szCs w:val="18"/>
-          <w:highlight w:val="yellow"/>
-          <w:lang w:val="es-ES_tradnl"/>
-        </w:rPr>
-        <w:t>Explicación (</w:t>
-      </w:r>
-      <w:r>
-        <w:rPr>
-          <w:rFonts w:ascii="Arial" w:hAnsi="Arial" w:cs="Arial"/>
-          <w:b/>
-          <w:sz w:val="18"/>
-          <w:szCs w:val="18"/>
-          <w:highlight w:val="yellow"/>
-          <w:lang w:val="es-ES_tradnl"/>
-        </w:rPr>
-        <w:t>173</w:t>
-      </w:r>
-      <w:r>
-        <w:rPr>
-          <w:rFonts w:ascii="Arial" w:hAnsi="Arial" w:cs="Arial"/>
-          <w:sz w:val="18"/>
-          <w:szCs w:val="18"/>
-          <w:highlight w:val="yellow"/>
-          <w:lang w:val="es-ES_tradnl"/>
-        </w:rPr>
-        <w:t xml:space="preserve"> caracteres máximo)</w:t>
-      </w:r>
-    </w:p>
-    <w:p>
-      <w:pPr>
-        <w:rPr>
           <w:rFonts w:ascii="Times New Roman" w:hAnsi="Times New Roman" w:cs="Times New Roman"/>
           <w:lang w:val="es-CO"/>
         </w:rPr>
@@ -5220,7 +5224,6 @@
         </w:rPr>
         <w:t xml:space="preserve">Una función </w:t>
       </w:r>
-      <w:proofErr w:type="spellStart"/>
       <w:r>
         <w:rPr>
           <w:rFonts w:ascii="Times New Roman" w:hAnsi="Times New Roman" w:cs="Times New Roman"/>
@@ -5235,56 +5238,22 @@
           <w:i/>
           <w:lang w:val="es-CO"/>
         </w:rPr>
-        <w:t>yectiva</w:t>
-      </w:r>
-      <w:proofErr w:type="spellEnd"/>
-      <w:r>
-        <w:rPr>
-          <w:rFonts w:ascii="Times New Roman" w:hAnsi="Times New Roman" w:cs="Times New Roman"/>
-          <w:i/>
+        <w:t xml:space="preserve">yectiva </w:t>
+      </w:r>
+      <w:r>
+        <w:rPr>
+          <w:rFonts w:ascii="Times New Roman" w:hAnsi="Times New Roman" w:cs="Times New Roman"/>
           <w:lang w:val="es-CO"/>
         </w:rPr>
-        <w:t xml:space="preserve"> </w:t>
+        <w:t xml:space="preserve">es </w:t>
       </w:r>
       <w:r>
         <w:rPr>
           <w:rFonts w:ascii="Times New Roman" w:hAnsi="Times New Roman" w:cs="Times New Roman"/>
           <w:lang w:val="es-CO"/>
         </w:rPr>
-        <w:t xml:space="preserve">es </w:t>
-      </w:r>
-      <w:r>
-        <w:rPr>
-          <w:rFonts w:ascii="Times New Roman" w:hAnsi="Times New Roman" w:cs="Times New Roman"/>
-          <w:lang w:val="es-CO"/>
-        </w:rPr>
-        <w:t xml:space="preserve">simultáneamente </w:t>
-      </w:r>
-      <w:proofErr w:type="spellStart"/>
-      <w:r>
-        <w:rPr>
-          <w:rFonts w:ascii="Times New Roman" w:hAnsi="Times New Roman" w:cs="Times New Roman"/>
-          <w:lang w:val="es-CO"/>
-        </w:rPr>
-        <w:t>inyectiva</w:t>
-      </w:r>
-      <w:proofErr w:type="spellEnd"/>
-      <w:r>
-        <w:rPr>
-          <w:rFonts w:ascii="Times New Roman" w:hAnsi="Times New Roman" w:cs="Times New Roman"/>
-          <w:lang w:val="es-CO"/>
-        </w:rPr>
-        <w:t xml:space="preserve"> y </w:t>
-      </w:r>
-      <w:proofErr w:type="spellStart"/>
-      <w:r>
-        <w:rPr>
-          <w:rFonts w:ascii="Times New Roman" w:hAnsi="Times New Roman" w:cs="Times New Roman"/>
-          <w:lang w:val="es-CO"/>
-        </w:rPr>
-        <w:t>sobreyectiva</w:t>
-      </w:r>
-      <w:proofErr w:type="spellEnd"/>
+        <w:t>simultáneamente inyectiva y sobreyectiva</w:t>
+      </w:r>
       <w:r>
         <w:rPr>
           <w:rFonts w:ascii="Times New Roman" w:hAnsi="Times New Roman" w:cs="Times New Roman"/>
@@ -5391,29 +5360,7 @@
           <w:highlight w:val="yellow"/>
           <w:lang w:val="es-ES_tradnl"/>
         </w:rPr>
-        <w:t xml:space="preserve">Nombre de archivo </w:t>
-      </w:r>
-      <w:proofErr w:type="spellStart"/>
-      <w:r>
-        <w:rPr>
-          <w:rFonts w:ascii="Arial" w:hAnsi="Arial" w:cs="Arial"/>
-          <w:sz w:val="18"/>
-          <w:szCs w:val="18"/>
-          <w:highlight w:val="yellow"/>
-          <w:lang w:val="es-ES_tradnl"/>
-        </w:rPr>
-        <w:t>Shutterstock</w:t>
-      </w:r>
-      <w:proofErr w:type="spellEnd"/>
-      <w:r>
-        <w:rPr>
-          <w:rFonts w:ascii="Arial" w:hAnsi="Arial" w:cs="Arial"/>
-          <w:sz w:val="18"/>
-          <w:szCs w:val="18"/>
-          <w:highlight w:val="yellow"/>
-          <w:lang w:val="es-ES_tradnl"/>
-        </w:rPr>
-        <w:t xml:space="preserve"> o descripción de ilustración a crear</w:t>
+        <w:t>Nombre de archivo Shutterstock o descripción de ilustración a crear</w:t>
       </w:r>
     </w:p>
     <w:p>
@@ -5430,7 +5377,7 @@
         <w:rPr>
           <w:rFonts w:ascii="Times New Roman" w:hAnsi="Times New Roman" w:cs="Times New Roman"/>
           <w:noProof/>
-          <w:lang w:val="es-CO" w:eastAsia="ko-KR"/>
+          <w:lang w:val="es-MX" w:eastAsia="es-MX"/>
         </w:rPr>
         <w:drawing>
           <wp:inline distT="0" distB="0" distL="0" distR="0" wp14:anchorId="7382E129" wp14:editId="7F04DE92">
@@ -5759,59 +5706,50 @@
           <w:b/>
           <w:lang w:val="es-ES_tradnl"/>
         </w:rPr>
-        <w:t xml:space="preserve">No </w:t>
-      </w:r>
-      <w:proofErr w:type="spellStart"/>
-      <w:r>
-        <w:rPr>
-          <w:rFonts w:ascii="Times New Roman" w:hAnsi="Times New Roman" w:cs="Times New Roman"/>
-          <w:b/>
-          <w:lang w:val="es-ES_tradnl"/>
-        </w:rPr>
-        <w:t>biyectiva</w:t>
-      </w:r>
-      <w:proofErr w:type="spellEnd"/>
-      <w:r>
-        <w:rPr>
-          <w:rFonts w:ascii="Times New Roman" w:hAnsi="Times New Roman" w:cs="Times New Roman"/>
-          <w:b/>
-          <w:lang w:val="es-ES_tradnl"/>
-        </w:rPr>
-        <w:t>, porque es una recta horizontal</w:t>
-      </w:r>
-    </w:p>
-    <w:p>
-      <w:pPr>
-        <w:rPr>
-          <w:rFonts w:ascii="Times New Roman" w:hAnsi="Times New Roman" w:cs="Times New Roman"/>
-          <w:lang w:val="es-ES_tradnl"/>
-        </w:rPr>
-      </w:pPr>
-      <w:proofErr w:type="spellStart"/>
-      <w:r>
-        <w:rPr>
-          <w:rFonts w:ascii="Times New Roman" w:hAnsi="Times New Roman" w:cs="Times New Roman"/>
-          <w:lang w:val="es-ES_tradnl"/>
-        </w:rPr>
-        <w:t>Biyectiva</w:t>
-      </w:r>
-      <w:proofErr w:type="spellEnd"/>
-      <w:r>
-        <w:rPr>
-          <w:rFonts w:ascii="Times New Roman" w:hAnsi="Times New Roman" w:cs="Times New Roman"/>
-          <w:lang w:val="es-ES_tradnl"/>
-        </w:rPr>
-        <w:t>, porque todos los elementos del dominio tienen imagen</w:t>
-      </w:r>
-    </w:p>
-    <w:p>
-      <w:pPr>
-        <w:rPr>
-          <w:rFonts w:ascii="Times New Roman" w:hAnsi="Times New Roman" w:cs="Times New Roman"/>
-          <w:lang w:val="es-ES_tradnl"/>
-        </w:rPr>
-      </w:pPr>
-      <w:proofErr w:type="spellStart"/>
+        <w:t>No biyectiva, porque es una recta horizontal</w:t>
+      </w:r>
+      <w:ins w:id="29" w:author="anderson" w:date="2015-04-01T04:09:00Z">
+        <w:r>
+          <w:rPr>
+            <w:rFonts w:ascii="Times New Roman" w:hAnsi="Times New Roman" w:cs="Times New Roman"/>
+            <w:b/>
+            <w:lang w:val="es-ES_tradnl"/>
+          </w:rPr>
+          <w:t>.</w:t>
+        </w:r>
+      </w:ins>
+    </w:p>
+    <w:p>
+      <w:pPr>
+        <w:rPr>
+          <w:rFonts w:ascii="Times New Roman" w:hAnsi="Times New Roman" w:cs="Times New Roman"/>
+          <w:lang w:val="es-ES_tradnl"/>
+        </w:rPr>
+      </w:pPr>
+      <w:r>
+        <w:rPr>
+          <w:rFonts w:ascii="Times New Roman" w:hAnsi="Times New Roman" w:cs="Times New Roman"/>
+          <w:lang w:val="es-ES_tradnl"/>
+        </w:rPr>
+        <w:t>Biyectiva, porque todos los elementos del dominio tienen imagen</w:t>
+      </w:r>
+      <w:ins w:id="30" w:author="anderson" w:date="2015-04-01T04:09:00Z">
+        <w:r>
+          <w:rPr>
+            <w:rFonts w:ascii="Times New Roman" w:hAnsi="Times New Roman" w:cs="Times New Roman"/>
+            <w:lang w:val="es-ES_tradnl"/>
+          </w:rPr>
+          <w:t>.</w:t>
+        </w:r>
+      </w:ins>
+    </w:p>
+    <w:p>
+      <w:pPr>
+        <w:rPr>
+          <w:rFonts w:ascii="Times New Roman" w:hAnsi="Times New Roman" w:cs="Times New Roman"/>
+          <w:lang w:val="es-ES_tradnl"/>
+        </w:rPr>
+      </w:pPr>
       <w:r>
         <w:rPr>
           <w:rFonts w:ascii="Times New Roman" w:hAnsi="Times New Roman" w:cs="Times New Roman"/>
@@ -5824,46 +5762,31 @@
           <w:rFonts w:ascii="Times New Roman" w:hAnsi="Times New Roman" w:cs="Times New Roman"/>
           <w:lang w:val="es-ES_tradnl"/>
         </w:rPr>
-        <w:t>yectiva</w:t>
-      </w:r>
-      <w:proofErr w:type="spellEnd"/>
-      <w:r>
-        <w:rPr>
-          <w:rFonts w:ascii="Times New Roman" w:hAnsi="Times New Roman" w:cs="Times New Roman"/>
-          <w:lang w:val="es-ES_tradnl"/>
-        </w:rPr>
-        <w:t>, por el criterio de la recta horizontal</w:t>
-      </w:r>
-    </w:p>
-    <w:p>
-      <w:pPr>
-        <w:rPr>
-          <w:rFonts w:ascii="Times New Roman" w:hAnsi="Times New Roman" w:cs="Times New Roman"/>
-          <w:lang w:val="es-ES_tradnl"/>
-        </w:rPr>
-      </w:pPr>
-      <w:r>
-        <w:rPr>
-          <w:rFonts w:ascii="Times New Roman" w:hAnsi="Times New Roman" w:cs="Times New Roman"/>
-          <w:lang w:val="es-ES_tradnl"/>
-        </w:rPr>
-        <w:t xml:space="preserve">No </w:t>
-      </w:r>
-      <w:proofErr w:type="spellStart"/>
-      <w:r>
-        <w:rPr>
-          <w:rFonts w:ascii="Times New Roman" w:hAnsi="Times New Roman" w:cs="Times New Roman"/>
-          <w:lang w:val="es-ES_tradnl"/>
-        </w:rPr>
-        <w:t>biyectiva</w:t>
-      </w:r>
-      <w:proofErr w:type="spellEnd"/>
-      <w:r>
-        <w:rPr>
-          <w:rFonts w:ascii="Times New Roman" w:hAnsi="Times New Roman" w:cs="Times New Roman"/>
-          <w:lang w:val="es-ES_tradnl"/>
-        </w:rPr>
-        <w:t xml:space="preserve">, </w:t>
+        <w:t>yectiva, por el criterio de la recta horizontal</w:t>
+      </w:r>
+      <w:ins w:id="31" w:author="anderson" w:date="2015-04-01T04:09:00Z">
+        <w:r>
+          <w:rPr>
+            <w:rFonts w:ascii="Times New Roman" w:hAnsi="Times New Roman" w:cs="Times New Roman"/>
+            <w:lang w:val="es-ES_tradnl"/>
+          </w:rPr>
+          <w:t>.</w:t>
+        </w:r>
+      </w:ins>
+    </w:p>
+    <w:p>
+      <w:pPr>
+        <w:rPr>
+          <w:rFonts w:ascii="Times New Roman" w:hAnsi="Times New Roman" w:cs="Times New Roman"/>
+          <w:lang w:val="es-ES_tradnl"/>
+        </w:rPr>
+      </w:pPr>
+      <w:r>
+        <w:rPr>
+          <w:rFonts w:ascii="Times New Roman" w:hAnsi="Times New Roman" w:cs="Times New Roman"/>
+          <w:lang w:val="es-ES_tradnl"/>
+        </w:rPr>
+        <w:t xml:space="preserve">No biyectiva, </w:t>
       </w:r>
       <w:r>
         <w:rPr>
@@ -5887,6 +5810,16 @@
         </w:rPr>
         <w:t>Y</w:t>
       </w:r>
+      <w:ins w:id="32" w:author="anderson" w:date="2015-04-01T04:09:00Z">
+        <w:r>
+          <w:rPr>
+            <w:rFonts w:ascii="Times New Roman" w:hAnsi="Times New Roman" w:cs="Times New Roman"/>
+            <w:i/>
+            <w:lang w:val="es-ES_tradnl"/>
+          </w:rPr>
+          <w:t>.</w:t>
+        </w:r>
+      </w:ins>
     </w:p>
     <w:p>
       <w:pPr>
@@ -5916,6 +5849,14 @@
     </w:sectPr>
   </w:body>
 </w:document>
+</file>
+
+<file path=word/people.xml><?xml version="1.0" encoding="utf-8"?>
+<w15:people xmlns:wpc="http://schemas.microsoft.com/office/word/2010/wordprocessingCanvas" xmlns:mc="http://schemas.openxmlformats.org/markup-compatibility/2006" xmlns:o="urn:schemas-microsoft-com:office:office" xmlns:r="http://schemas.openxmlformats.org/officeDocument/2006/relationships" xmlns:m="http://schemas.openxmlformats.org/officeDocument/2006/math" xmlns:v="urn:schemas-microsoft-com:vml" xmlns:wp14="http://schemas.microsoft.com/office/word/2010/wordprocessingDrawing" xmlns:wp="http://schemas.openxmlformats.org/drawingml/2006/wordprocessingDrawing" xmlns:w10="urn:schemas-microsoft-com:office:word" xmlns:w="http://schemas.openxmlformats.org/wordprocessingml/2006/main" xmlns:w14="http://schemas.microsoft.com/office/word/2010/wordml" xmlns:w15="http://schemas.microsoft.com/office/word/2012/wordml" xmlns:wpg="http://schemas.microsoft.com/office/word/2010/wordprocessingGroup" xmlns:wpi="http://schemas.microsoft.com/office/word/2010/wordprocessingInk" xmlns:wne="http://schemas.microsoft.com/office/word/2006/wordml" xmlns:wps="http://schemas.microsoft.com/office/word/2010/wordprocessingShape" mc:Ignorable="w14 w15 wp14">
+  <w15:person w15:author="anderson">
+    <w15:presenceInfo w15:providerId="None" w15:userId="anderson"/>
+  </w15:person>
+</w15:people>
 </file>
 
 <file path=word/styles.xml><?xml version="1.0" encoding="utf-8"?>
@@ -6299,13 +6240,13 @@
     <w:name w:val="Normal"/>
     <w:qFormat/>
   </w:style>
-  <w:style w:type="character" w:default="1" w:styleId="Fuentedeprrafopredeter">
+  <w:style w:type="character" w:default="1" w:styleId="DefaultParagraphFont">
     <w:name w:val="Default Paragraph Font"/>
     <w:uiPriority w:val="1"/>
     <w:semiHidden/>
     <w:unhideWhenUsed/>
   </w:style>
-  <w:style w:type="table" w:default="1" w:styleId="Tablanormal">
+  <w:style w:type="table" w:default="1" w:styleId="TableNormal">
     <w:name w:val="Normal Table"/>
     <w:uiPriority w:val="99"/>
     <w:semiHidden/>
@@ -6320,19 +6261,18 @@
       </w:tblCellMar>
     </w:tblPr>
   </w:style>
-  <w:style w:type="numbering" w:default="1" w:styleId="Sinlista">
+  <w:style w:type="numbering" w:default="1" w:styleId="NoList">
     <w:name w:val="No List"/>
     <w:uiPriority w:val="99"/>
     <w:semiHidden/>
     <w:unhideWhenUsed/>
   </w:style>
-  <w:style w:type="table" w:styleId="Tablaconcuadrcula">
+  <w:style w:type="table" w:styleId="TableGrid">
     <w:name w:val="Table Grid"/>
-    <w:basedOn w:val="Tablanormal"/>
+    <w:basedOn w:val="TableNormal"/>
     <w:uiPriority w:val="59"/>
     <w:rsid w:val="006907A4"/>
     <w:tblPr>
-      <w:tblInd w:w="0" w:type="dxa"/>
       <w:tblBorders>
         <w:top w:val="single" w:sz="4" w:space="0" w:color="auto"/>
         <w:left w:val="single" w:sz="4" w:space="0" w:color="auto"/>
@@ -6341,15 +6281,9 @@
         <w:insideH w:val="single" w:sz="4" w:space="0" w:color="auto"/>
         <w:insideV w:val="single" w:sz="4" w:space="0" w:color="auto"/>
       </w:tblBorders>
-      <w:tblCellMar>
-        <w:top w:w="0" w:type="dxa"/>
-        <w:left w:w="108" w:type="dxa"/>
-        <w:bottom w:w="0" w:type="dxa"/>
-        <w:right w:w="108" w:type="dxa"/>
-      </w:tblCellMar>
     </w:tblPr>
   </w:style>
-  <w:style w:type="paragraph" w:styleId="Prrafodelista">
+  <w:style w:type="paragraph" w:styleId="ListParagraph">
     <w:name w:val="List Paragraph"/>
     <w:basedOn w:val="Normal"/>
     <w:uiPriority w:val="34"/>
@@ -6360,14 +6294,41 @@
       <w:contextualSpacing/>
     </w:pPr>
   </w:style>
-  <w:style w:type="character" w:styleId="Textodelmarcadordeposicin">
+  <w:style w:type="character" w:styleId="PlaceholderText">
     <w:name w:val="Placeholder Text"/>
-    <w:basedOn w:val="Fuentedeprrafopredeter"/>
+    <w:basedOn w:val="DefaultParagraphFont"/>
     <w:uiPriority w:val="99"/>
     <w:semiHidden/>
     <w:rsid w:val="00DB159D"/>
     <w:rPr>
       <w:color w:val="808080"/>
+    </w:rPr>
+  </w:style>
+  <w:style w:type="paragraph" w:styleId="BalloonText">
+    <w:name w:val="Balloon Text"/>
+    <w:basedOn w:val="Normal"/>
+    <w:link w:val="BalloonTextChar"/>
+    <w:uiPriority w:val="99"/>
+    <w:semiHidden/>
+    <w:unhideWhenUsed/>
+    <w:rsid w:val="0050427D"/>
+    <w:rPr>
+      <w:rFonts w:ascii="Segoe UI" w:hAnsi="Segoe UI" w:cs="Segoe UI"/>
+      <w:sz w:val="18"/>
+      <w:szCs w:val="18"/>
+    </w:rPr>
+  </w:style>
+  <w:style w:type="character" w:customStyle="1" w:styleId="BalloonTextChar">
+    <w:name w:val="Balloon Text Char"/>
+    <w:basedOn w:val="DefaultParagraphFont"/>
+    <w:link w:val="BalloonText"/>
+    <w:uiPriority w:val="99"/>
+    <w:semiHidden/>
+    <w:rsid w:val="0050427D"/>
+    <w:rPr>
+      <w:rFonts w:ascii="Segoe UI" w:hAnsi="Segoe UI" w:cs="Segoe UI"/>
+      <w:sz w:val="18"/>
+      <w:szCs w:val="18"/>
     </w:rPr>
   </w:style>
 </w:styles>

</xml_diff>

<commit_message>
esqueleto de guion tema 1 grado 10
</commit_message>
<xml_diff>
--- a/fuentes/contenidos/grado10/guion01/MA_10_01_CO_REC100.docx
+++ b/fuentes/contenidos/grado10/guion01/MA_10_01_CO_REC100.docx
@@ -11,8 +11,6 @@
           <w:lang w:val="es-ES_tradnl"/>
         </w:rPr>
       </w:pPr>
-      <w:bookmarkStart w:id="0" w:name="_GoBack"/>
-      <w:bookmarkEnd w:id="0"/>
       <w:r>
         <w:rPr>
           <w:rFonts w:asciiTheme="majorHAnsi" w:hAnsiTheme="majorHAnsi"/>
@@ -21,32 +19,20 @@
         </w:rPr>
         <w:t xml:space="preserve">Ejercicio </w:t>
       </w:r>
-      <w:ins w:id="1" w:author="anderson" w:date="2015-04-01T04:05:00Z">
-        <w:r>
-          <w:rPr>
-            <w:rFonts w:asciiTheme="majorHAnsi" w:hAnsiTheme="majorHAnsi"/>
-            <w:b/>
-            <w:lang w:val="es-ES_tradnl"/>
-          </w:rPr>
-          <w:t>g</w:t>
-        </w:r>
-      </w:ins>
-      <w:del w:id="2" w:author="anderson" w:date="2015-04-01T04:05:00Z">
-        <w:r>
-          <w:rPr>
-            <w:rFonts w:asciiTheme="majorHAnsi" w:hAnsiTheme="majorHAnsi"/>
-            <w:b/>
-            <w:lang w:val="es-ES_tradnl"/>
-          </w:rPr>
-          <w:delText>G</w:delText>
-        </w:r>
-      </w:del>
       <w:r>
         <w:rPr>
           <w:rFonts w:asciiTheme="majorHAnsi" w:hAnsiTheme="majorHAnsi"/>
           <w:b/>
           <w:lang w:val="es-ES_tradnl"/>
         </w:rPr>
+        <w:t>g</w:t>
+      </w:r>
+      <w:r>
+        <w:rPr>
+          <w:rFonts w:asciiTheme="majorHAnsi" w:hAnsiTheme="majorHAnsi"/>
+          <w:b/>
+          <w:lang w:val="es-ES_tradnl"/>
+        </w:rPr>
         <w:t xml:space="preserve">enérico </w:t>
       </w:r>
       <w:r>
@@ -57,32 +43,20 @@
         </w:rPr>
         <w:t xml:space="preserve">M5A: </w:t>
       </w:r>
-      <w:del w:id="3" w:author="anderson" w:date="2015-04-01T04:06:00Z">
-        <w:r>
-          <w:rPr>
-            <w:rFonts w:asciiTheme="majorHAnsi" w:hAnsiTheme="majorHAnsi"/>
-            <w:b/>
-            <w:lang w:val="es-ES_tradnl"/>
-          </w:rPr>
-          <w:delText>T</w:delText>
-        </w:r>
-      </w:del>
-      <w:ins w:id="4" w:author="anderson" w:date="2015-04-01T04:06:00Z">
-        <w:r>
-          <w:rPr>
-            <w:rFonts w:asciiTheme="majorHAnsi" w:hAnsiTheme="majorHAnsi"/>
-            <w:b/>
-            <w:lang w:val="es-ES_tradnl"/>
-          </w:rPr>
-          <w:t>t</w:t>
-        </w:r>
-      </w:ins>
       <w:r>
         <w:rPr>
           <w:rFonts w:asciiTheme="majorHAnsi" w:hAnsiTheme="majorHAnsi"/>
           <w:b/>
           <w:lang w:val="es-ES_tradnl"/>
         </w:rPr>
+        <w:t>t</w:t>
+      </w:r>
+      <w:r>
+        <w:rPr>
+          <w:rFonts w:asciiTheme="majorHAnsi" w:hAnsiTheme="majorHAnsi"/>
+          <w:b/>
+          <w:lang w:val="es-ES_tradnl"/>
+        </w:rPr>
         <w:t>est - con imagen</w:t>
       </w:r>
     </w:p>
@@ -178,108 +152,66 @@
           <w:lang w:val="es-ES_tradnl"/>
         </w:rPr>
       </w:pPr>
-      <w:del w:id="5" w:author="anderson" w:date="2015-04-01T04:06:00Z">
-        <w:r>
-          <w:rPr>
-            <w:rFonts w:ascii="Arial" w:hAnsi="Arial"/>
-            <w:b/>
-            <w:sz w:val="18"/>
-            <w:szCs w:val="18"/>
-            <w:lang w:val="es-ES_tradnl"/>
-          </w:rPr>
-          <w:delText xml:space="preserve">DATOS </w:delText>
-        </w:r>
-      </w:del>
-      <w:ins w:id="6" w:author="anderson" w:date="2015-04-01T04:06:00Z">
-        <w:r>
-          <w:rPr>
-            <w:rFonts w:ascii="Arial" w:hAnsi="Arial"/>
-            <w:b/>
-            <w:sz w:val="18"/>
-            <w:szCs w:val="18"/>
-            <w:lang w:val="es-ES_tradnl"/>
-          </w:rPr>
-          <w:t>D</w:t>
-        </w:r>
-        <w:r>
-          <w:rPr>
-            <w:rFonts w:ascii="Arial" w:hAnsi="Arial"/>
-            <w:b/>
-            <w:sz w:val="18"/>
-            <w:szCs w:val="18"/>
-            <w:lang w:val="es-ES_tradnl"/>
-          </w:rPr>
-          <w:t>atos</w:t>
-        </w:r>
-        <w:r>
-          <w:rPr>
-            <w:rFonts w:ascii="Arial" w:hAnsi="Arial"/>
-            <w:b/>
-            <w:sz w:val="18"/>
-            <w:szCs w:val="18"/>
-            <w:lang w:val="es-ES_tradnl"/>
-          </w:rPr>
-          <w:t xml:space="preserve"> </w:t>
-        </w:r>
-      </w:ins>
-      <w:del w:id="7" w:author="anderson" w:date="2015-04-01T04:06:00Z">
-        <w:r>
-          <w:rPr>
-            <w:rFonts w:ascii="Arial" w:hAnsi="Arial"/>
-            <w:b/>
-            <w:sz w:val="18"/>
-            <w:szCs w:val="18"/>
-            <w:lang w:val="es-ES_tradnl"/>
-          </w:rPr>
-          <w:delText xml:space="preserve">DEL </w:delText>
-        </w:r>
-      </w:del>
-      <w:ins w:id="8" w:author="anderson" w:date="2015-04-01T04:06:00Z">
-        <w:r>
-          <w:rPr>
-            <w:rFonts w:ascii="Arial" w:hAnsi="Arial"/>
-            <w:b/>
-            <w:sz w:val="18"/>
-            <w:szCs w:val="18"/>
-            <w:lang w:val="es-ES_tradnl"/>
-          </w:rPr>
-          <w:t>del</w:t>
-        </w:r>
-        <w:r>
-          <w:rPr>
-            <w:rFonts w:ascii="Arial" w:hAnsi="Arial"/>
-            <w:b/>
-            <w:sz w:val="18"/>
-            <w:szCs w:val="18"/>
-            <w:lang w:val="es-ES_tradnl"/>
-          </w:rPr>
-          <w:t xml:space="preserve"> </w:t>
-        </w:r>
-      </w:ins>
-      <w:del w:id="9" w:author="anderson" w:date="2015-04-01T04:06:00Z">
-        <w:r>
-          <w:rPr>
-            <w:rFonts w:ascii="Arial" w:hAnsi="Arial"/>
-            <w:b/>
-            <w:sz w:val="18"/>
-            <w:szCs w:val="18"/>
-            <w:lang w:val="es-ES_tradnl"/>
-          </w:rPr>
-          <w:delText>RECURSO</w:delText>
-        </w:r>
-      </w:del>
-      <w:ins w:id="10" w:author="anderson" w:date="2015-04-01T04:06:00Z">
-        <w:r>
-          <w:rPr>
-            <w:rFonts w:ascii="Arial" w:hAnsi="Arial"/>
-            <w:b/>
-            <w:sz w:val="18"/>
-            <w:szCs w:val="18"/>
-            <w:lang w:val="es-ES_tradnl"/>
-          </w:rPr>
-          <w:t>recurso</w:t>
-        </w:r>
-      </w:ins>
+      <w:r>
+        <w:rPr>
+          <w:rFonts w:ascii="Arial" w:hAnsi="Arial"/>
+          <w:b/>
+          <w:sz w:val="18"/>
+          <w:szCs w:val="18"/>
+          <w:lang w:val="es-ES_tradnl"/>
+        </w:rPr>
+        <w:t>D</w:t>
+      </w:r>
+      <w:r>
+        <w:rPr>
+          <w:rFonts w:ascii="Arial" w:hAnsi="Arial"/>
+          <w:b/>
+          <w:sz w:val="18"/>
+          <w:szCs w:val="18"/>
+          <w:lang w:val="es-ES_tradnl"/>
+        </w:rPr>
+        <w:t>atos</w:t>
+      </w:r>
+      <w:r>
+        <w:rPr>
+          <w:rFonts w:ascii="Arial" w:hAnsi="Arial"/>
+          <w:b/>
+          <w:sz w:val="18"/>
+          <w:szCs w:val="18"/>
+          <w:lang w:val="es-ES_tradnl"/>
+        </w:rPr>
+        <w:t xml:space="preserve"> </w:t>
+      </w:r>
+      <w:r>
+        <w:rPr>
+          <w:rFonts w:ascii="Arial" w:hAnsi="Arial"/>
+          <w:b/>
+          <w:sz w:val="18"/>
+          <w:szCs w:val="18"/>
+          <w:lang w:val="es-ES_tradnl"/>
+        </w:rPr>
+        <w:t>del</w:t>
+      </w:r>
+      <w:r>
+        <w:rPr>
+          <w:rFonts w:ascii="Arial" w:hAnsi="Arial"/>
+          <w:b/>
+          <w:sz w:val="18"/>
+          <w:szCs w:val="18"/>
+          <w:lang w:val="es-ES_tradnl"/>
+        </w:rPr>
+        <w:t xml:space="preserve"> </w:t>
+      </w:r>
+      <w:r>
+        <w:rPr>
+          <w:rFonts w:ascii="Arial" w:hAnsi="Arial"/>
+          <w:b/>
+          <w:sz w:val="18"/>
+          <w:szCs w:val="18"/>
+          <w:lang w:val="es-ES_tradnl"/>
+        </w:rPr>
+        <w:t>recurso</w:t>
+      </w:r>
     </w:p>
     <w:p>
       <w:pPr>
@@ -378,12 +310,6 @@
           <w:rFonts w:ascii="Times New Roman" w:hAnsi="Times New Roman" w:cs="Times New Roman"/>
           <w:color w:val="000000"/>
           <w:lang w:val="es-MX"/>
-          <w:rPrChange w:id="11" w:author="anderson" w:date="2015-04-01T04:05:00Z">
-            <w:rPr>
-              <w:rFonts w:ascii="Times New Roman" w:hAnsi="Times New Roman" w:cs="Times New Roman"/>
-              <w:color w:val="000000"/>
-            </w:rPr>
-          </w:rPrChange>
         </w:rPr>
       </w:pPr>
       <w:r>
@@ -391,12 +317,6 @@
           <w:rFonts w:ascii="Times New Roman" w:hAnsi="Times New Roman" w:cs="Times New Roman"/>
           <w:color w:val="000000"/>
           <w:lang w:val="es-MX"/>
-          <w:rPrChange w:id="12" w:author="anderson" w:date="2015-04-01T04:05:00Z">
-            <w:rPr>
-              <w:rFonts w:ascii="Times New Roman" w:hAnsi="Times New Roman" w:cs="Times New Roman"/>
-              <w:color w:val="000000"/>
-            </w:rPr>
-          </w:rPrChange>
         </w:rPr>
         <w:t>Funciones biyectivas</w:t>
       </w:r>
@@ -768,7 +688,7 @@
     </w:p>
     <w:tbl>
       <w:tblPr>
-        <w:tblStyle w:val="TableGrid"/>
+        <w:tblStyle w:val="Tablaconcuadrcula"/>
         <w:tblW w:w="8930" w:type="dxa"/>
         <w:tblInd w:w="250" w:type="dxa"/>
         <w:tblLook w:val="04A0" w:firstRow="1" w:lastRow="0" w:firstColumn="1" w:lastColumn="0" w:noHBand="0" w:noVBand="1"/>
@@ -1162,7 +1082,7 @@
     </w:p>
     <w:tbl>
       <w:tblPr>
-        <w:tblStyle w:val="TableGrid"/>
+        <w:tblStyle w:val="Tablaconcuadrcula"/>
         <w:tblW w:w="9497" w:type="dxa"/>
         <w:tblInd w:w="250" w:type="dxa"/>
         <w:tblLook w:val="04A0" w:firstRow="1" w:lastRow="0" w:firstColumn="1" w:lastColumn="0" w:noHBand="0" w:noVBand="1"/>
@@ -1620,7 +1540,7 @@
     </w:p>
     <w:tbl>
       <w:tblPr>
-        <w:tblStyle w:val="TableGrid"/>
+        <w:tblStyle w:val="Tablaconcuadrcula"/>
         <w:tblW w:w="8363" w:type="dxa"/>
         <w:tblInd w:w="250" w:type="dxa"/>
         <w:tblLook w:val="04A0" w:firstRow="1" w:lastRow="0" w:firstColumn="1" w:lastColumn="0" w:noHBand="0" w:noVBand="1"/>
@@ -2295,108 +2215,66 @@
           <w:lang w:val="es-ES_tradnl"/>
         </w:rPr>
       </w:pPr>
-      <w:del w:id="13" w:author="anderson" w:date="2015-04-01T04:06:00Z">
-        <w:r>
-          <w:rPr>
-            <w:rFonts w:ascii="Arial" w:hAnsi="Arial"/>
-            <w:b/>
-            <w:sz w:val="18"/>
-            <w:szCs w:val="18"/>
-            <w:lang w:val="es-ES_tradnl"/>
-          </w:rPr>
-          <w:delText xml:space="preserve">DATOS </w:delText>
-        </w:r>
-      </w:del>
-      <w:ins w:id="14" w:author="anderson" w:date="2015-04-01T04:06:00Z">
-        <w:r>
-          <w:rPr>
-            <w:rFonts w:ascii="Arial" w:hAnsi="Arial"/>
-            <w:b/>
-            <w:sz w:val="18"/>
-            <w:szCs w:val="18"/>
-            <w:lang w:val="es-ES_tradnl"/>
-          </w:rPr>
-          <w:t>D</w:t>
-        </w:r>
-        <w:r>
-          <w:rPr>
-            <w:rFonts w:ascii="Arial" w:hAnsi="Arial"/>
-            <w:b/>
-            <w:sz w:val="18"/>
-            <w:szCs w:val="18"/>
-            <w:lang w:val="es-ES_tradnl"/>
-          </w:rPr>
-          <w:t>atos</w:t>
-        </w:r>
-        <w:r>
-          <w:rPr>
-            <w:rFonts w:ascii="Arial" w:hAnsi="Arial"/>
-            <w:b/>
-            <w:sz w:val="18"/>
-            <w:szCs w:val="18"/>
-            <w:lang w:val="es-ES_tradnl"/>
-          </w:rPr>
-          <w:t xml:space="preserve"> </w:t>
-        </w:r>
-      </w:ins>
-      <w:del w:id="15" w:author="anderson" w:date="2015-04-01T04:06:00Z">
-        <w:r>
-          <w:rPr>
-            <w:rFonts w:ascii="Arial" w:hAnsi="Arial"/>
-            <w:b/>
-            <w:sz w:val="18"/>
-            <w:szCs w:val="18"/>
-            <w:lang w:val="es-ES_tradnl"/>
-          </w:rPr>
-          <w:delText xml:space="preserve">DEL </w:delText>
-        </w:r>
-      </w:del>
-      <w:ins w:id="16" w:author="anderson" w:date="2015-04-01T04:06:00Z">
-        <w:r>
-          <w:rPr>
-            <w:rFonts w:ascii="Arial" w:hAnsi="Arial"/>
-            <w:b/>
-            <w:sz w:val="18"/>
-            <w:szCs w:val="18"/>
-            <w:lang w:val="es-ES_tradnl"/>
-          </w:rPr>
-          <w:t>del</w:t>
-        </w:r>
-        <w:r>
-          <w:rPr>
-            <w:rFonts w:ascii="Arial" w:hAnsi="Arial"/>
-            <w:b/>
-            <w:sz w:val="18"/>
-            <w:szCs w:val="18"/>
-            <w:lang w:val="es-ES_tradnl"/>
-          </w:rPr>
-          <w:t xml:space="preserve"> </w:t>
-        </w:r>
-      </w:ins>
-      <w:del w:id="17" w:author="anderson" w:date="2015-04-01T04:06:00Z">
-        <w:r>
-          <w:rPr>
-            <w:rFonts w:ascii="Arial" w:hAnsi="Arial"/>
-            <w:b/>
-            <w:sz w:val="18"/>
-            <w:szCs w:val="18"/>
-            <w:lang w:val="es-ES_tradnl"/>
-          </w:rPr>
-          <w:delText>EJERCICIO</w:delText>
-        </w:r>
-      </w:del>
-      <w:ins w:id="18" w:author="anderson" w:date="2015-04-01T04:06:00Z">
-        <w:r>
-          <w:rPr>
-            <w:rFonts w:ascii="Arial" w:hAnsi="Arial"/>
-            <w:b/>
-            <w:sz w:val="18"/>
-            <w:szCs w:val="18"/>
-            <w:lang w:val="es-ES_tradnl"/>
-          </w:rPr>
-          <w:t>ejercicio</w:t>
-        </w:r>
-      </w:ins>
+      <w:r>
+        <w:rPr>
+          <w:rFonts w:ascii="Arial" w:hAnsi="Arial"/>
+          <w:b/>
+          <w:sz w:val="18"/>
+          <w:szCs w:val="18"/>
+          <w:lang w:val="es-ES_tradnl"/>
+        </w:rPr>
+        <w:t>D</w:t>
+      </w:r>
+      <w:r>
+        <w:rPr>
+          <w:rFonts w:ascii="Arial" w:hAnsi="Arial"/>
+          <w:b/>
+          <w:sz w:val="18"/>
+          <w:szCs w:val="18"/>
+          <w:lang w:val="es-ES_tradnl"/>
+        </w:rPr>
+        <w:t>atos</w:t>
+      </w:r>
+      <w:r>
+        <w:rPr>
+          <w:rFonts w:ascii="Arial" w:hAnsi="Arial"/>
+          <w:b/>
+          <w:sz w:val="18"/>
+          <w:szCs w:val="18"/>
+          <w:lang w:val="es-ES_tradnl"/>
+        </w:rPr>
+        <w:t xml:space="preserve"> </w:t>
+      </w:r>
+      <w:r>
+        <w:rPr>
+          <w:rFonts w:ascii="Arial" w:hAnsi="Arial"/>
+          <w:b/>
+          <w:sz w:val="18"/>
+          <w:szCs w:val="18"/>
+          <w:lang w:val="es-ES_tradnl"/>
+        </w:rPr>
+        <w:t>del</w:t>
+      </w:r>
+      <w:r>
+        <w:rPr>
+          <w:rFonts w:ascii="Arial" w:hAnsi="Arial"/>
+          <w:b/>
+          <w:sz w:val="18"/>
+          <w:szCs w:val="18"/>
+          <w:lang w:val="es-ES_tradnl"/>
+        </w:rPr>
+        <w:t xml:space="preserve"> </w:t>
+      </w:r>
+      <w:r>
+        <w:rPr>
+          <w:rFonts w:ascii="Arial" w:hAnsi="Arial"/>
+          <w:b/>
+          <w:sz w:val="18"/>
+          <w:szCs w:val="18"/>
+          <w:lang w:val="es-ES_tradnl"/>
+        </w:rPr>
+        <w:t>ejercicio</w:t>
+      </w:r>
     </w:p>
     <w:p>
       <w:pPr>
@@ -2568,12 +2446,6 @@
           <w:rFonts w:ascii="Times New Roman" w:hAnsi="Times New Roman" w:cs="Times New Roman"/>
           <w:color w:val="000000"/>
           <w:lang w:val="es-MX"/>
-          <w:rPrChange w:id="19" w:author="anderson" w:date="2015-04-01T04:05:00Z">
-            <w:rPr>
-              <w:rFonts w:ascii="Times New Roman" w:hAnsi="Times New Roman" w:cs="Times New Roman"/>
-              <w:color w:val="000000"/>
-            </w:rPr>
-          </w:rPrChange>
         </w:rPr>
       </w:pPr>
       <w:r>
@@ -2581,12 +2453,6 @@
           <w:rFonts w:ascii="Times New Roman" w:hAnsi="Times New Roman" w:cs="Times New Roman"/>
           <w:color w:val="000000"/>
           <w:lang w:val="es-MX"/>
-          <w:rPrChange w:id="20" w:author="anderson" w:date="2015-04-01T04:05:00Z">
-            <w:rPr>
-              <w:rFonts w:ascii="Times New Roman" w:hAnsi="Times New Roman" w:cs="Times New Roman"/>
-              <w:color w:val="000000"/>
-            </w:rPr>
-          </w:rPrChange>
         </w:rPr>
         <w:t>Funciones biyectivas</w:t>
       </w:r>
@@ -2766,15 +2632,13 @@
         </w:rPr>
         <w:t xml:space="preserve">Para la representación de </w:t>
       </w:r>
-      <w:ins w:id="21" w:author="anderson" w:date="2015-04-01T04:06:00Z">
-        <w:r>
-          <w:rPr>
-            <w:rFonts w:ascii="Times New Roman" w:hAnsi="Times New Roman" w:cs="Times New Roman"/>
-            <w:lang w:val="es-ES_tradnl"/>
-          </w:rPr>
-          <w:t xml:space="preserve">la </w:t>
-        </w:r>
-      </w:ins>
+      <w:r>
+        <w:rPr>
+          <w:rFonts w:ascii="Times New Roman" w:hAnsi="Times New Roman" w:cs="Times New Roman"/>
+          <w:lang w:val="es-ES_tradnl"/>
+        </w:rPr>
+        <w:t xml:space="preserve">la </w:t>
+      </w:r>
       <w:r>
         <w:rPr>
           <w:rFonts w:ascii="Times New Roman" w:hAnsi="Times New Roman" w:cs="Times New Roman"/>
@@ -3783,7 +3647,7 @@
         <w:rPr>
           <w:rFonts w:ascii="Times New Roman" w:hAnsi="Times New Roman" w:cs="Times New Roman"/>
           <w:noProof/>
-          <w:lang w:val="es-MX" w:eastAsia="es-MX"/>
+          <w:lang w:val="es-CO" w:eastAsia="ko-KR"/>
         </w:rPr>
         <w:drawing>
           <wp:inline distT="0" distB="0" distL="0" distR="0" wp14:anchorId="53CC607A" wp14:editId="629E0B26">
@@ -3827,6 +3691,8 @@
           </wp:inline>
         </w:drawing>
       </w:r>
+      <w:bookmarkStart w:id="0" w:name="_GoBack"/>
+      <w:bookmarkEnd w:id="0"/>
     </w:p>
     <w:p>
       <w:pPr>
@@ -4119,15 +3985,13 @@
         </w:rPr>
         <w:t>que tiene dominio y codominio</w:t>
       </w:r>
-      <w:ins w:id="22" w:author="anderson" w:date="2015-04-01T04:08:00Z">
-        <w:r>
-          <w:rPr>
-            <w:rFonts w:ascii="Times New Roman" w:hAnsi="Times New Roman" w:cs="Times New Roman"/>
-            <w:lang w:val="es-ES_tradnl"/>
-          </w:rPr>
-          <w:t>.</w:t>
-        </w:r>
-      </w:ins>
+      <w:r>
+        <w:rPr>
+          <w:rFonts w:ascii="Times New Roman" w:hAnsi="Times New Roman" w:cs="Times New Roman"/>
+          <w:lang w:val="es-ES_tradnl"/>
+        </w:rPr>
+        <w:t>.</w:t>
+      </w:r>
     </w:p>
     <w:p>
       <w:pPr>
@@ -4161,16 +4025,14 @@
         </w:rPr>
         <w:t>dominio y codominio tienen la misma cantidad de elementos, relacionados mutuamente</w:t>
       </w:r>
-      <w:ins w:id="23" w:author="anderson" w:date="2015-04-01T04:08:00Z">
-        <w:r>
-          <w:rPr>
-            <w:rFonts w:ascii="Times New Roman" w:hAnsi="Times New Roman" w:cs="Times New Roman"/>
-            <w:b/>
-            <w:lang w:val="es-ES_tradnl"/>
-          </w:rPr>
-          <w:t>.</w:t>
-        </w:r>
-      </w:ins>
+      <w:r>
+        <w:rPr>
+          <w:rFonts w:ascii="Times New Roman" w:hAnsi="Times New Roman" w:cs="Times New Roman"/>
+          <w:b/>
+          <w:lang w:val="es-ES_tradnl"/>
+        </w:rPr>
+        <w:t>.</w:t>
+      </w:r>
     </w:p>
     <w:p>
       <w:pPr>
@@ -4207,15 +4069,13 @@
         </w:rPr>
         <w:t>el dominio no son números</w:t>
       </w:r>
-      <w:ins w:id="24" w:author="anderson" w:date="2015-04-01T04:08:00Z">
-        <w:r>
-          <w:rPr>
-            <w:rFonts w:ascii="Times New Roman" w:hAnsi="Times New Roman" w:cs="Times New Roman"/>
-            <w:lang w:val="es-ES_tradnl"/>
-          </w:rPr>
-          <w:t>.</w:t>
-        </w:r>
-      </w:ins>
+      <w:r>
+        <w:rPr>
+          <w:rFonts w:ascii="Times New Roman" w:hAnsi="Times New Roman" w:cs="Times New Roman"/>
+          <w:lang w:val="es-ES_tradnl"/>
+        </w:rPr>
+        <w:t>.</w:t>
+      </w:r>
     </w:p>
     <w:p>
       <w:pPr>
@@ -4582,7 +4442,7 @@
         <w:rPr>
           <w:rFonts w:ascii="Times New Roman" w:hAnsi="Times New Roman" w:cs="Times New Roman"/>
           <w:noProof/>
-          <w:lang w:val="es-MX" w:eastAsia="es-MX"/>
+          <w:lang w:val="es-CO" w:eastAsia="ko-KR"/>
         </w:rPr>
         <w:lastRenderedPageBreak/>
         <w:drawing>
@@ -4928,16 +4788,14 @@
         </w:rPr>
         <w:t>Biyectiva, porque es inyectiva y sobreyectiva</w:t>
       </w:r>
-      <w:ins w:id="25" w:author="anderson" w:date="2015-04-01T04:08:00Z">
-        <w:r>
-          <w:rPr>
-            <w:rFonts w:ascii="Times New Roman" w:hAnsi="Times New Roman" w:cs="Times New Roman"/>
-            <w:b/>
-            <w:lang w:val="es-ES_tradnl"/>
-          </w:rPr>
-          <w:t>.</w:t>
-        </w:r>
-      </w:ins>
+      <w:r>
+        <w:rPr>
+          <w:rFonts w:ascii="Times New Roman" w:hAnsi="Times New Roman" w:cs="Times New Roman"/>
+          <w:b/>
+          <w:lang w:val="es-ES_tradnl"/>
+        </w:rPr>
+        <w:t>.</w:t>
+      </w:r>
     </w:p>
     <w:p>
       <w:pPr>
@@ -4982,15 +4840,13 @@
         </w:rPr>
         <w:t>recta horizontal</w:t>
       </w:r>
-      <w:ins w:id="26" w:author="anderson" w:date="2015-04-01T04:08:00Z">
-        <w:r>
-          <w:rPr>
-            <w:rFonts w:ascii="Times New Roman" w:hAnsi="Times New Roman" w:cs="Times New Roman"/>
-            <w:lang w:val="es-ES_tradnl"/>
-          </w:rPr>
-          <w:t>.</w:t>
-        </w:r>
-      </w:ins>
+      <w:r>
+        <w:rPr>
+          <w:rFonts w:ascii="Times New Roman" w:hAnsi="Times New Roman" w:cs="Times New Roman"/>
+          <w:lang w:val="es-ES_tradnl"/>
+        </w:rPr>
+        <w:t>.</w:t>
+      </w:r>
     </w:p>
     <w:p>
       <w:pPr>
@@ -5006,15 +4862,13 @@
         </w:rPr>
         <w:t>Biyectiva, por el criterio de la recta horizontal</w:t>
       </w:r>
-      <w:ins w:id="27" w:author="anderson" w:date="2015-04-01T04:08:00Z">
-        <w:r>
-          <w:rPr>
-            <w:rFonts w:ascii="Times New Roman" w:hAnsi="Times New Roman" w:cs="Times New Roman"/>
-            <w:lang w:val="es-ES_tradnl"/>
-          </w:rPr>
-          <w:t>.</w:t>
-        </w:r>
-      </w:ins>
+      <w:r>
+        <w:rPr>
+          <w:rFonts w:ascii="Times New Roman" w:hAnsi="Times New Roman" w:cs="Times New Roman"/>
+          <w:lang w:val="es-ES_tradnl"/>
+        </w:rPr>
+        <w:t>.</w:t>
+      </w:r>
     </w:p>
     <w:p>
       <w:pPr>
@@ -5051,15 +4905,13 @@
         </w:rPr>
         <w:t>que no tiene imagen para el -3</w:t>
       </w:r>
-      <w:ins w:id="28" w:author="anderson" w:date="2015-04-01T04:08:00Z">
-        <w:r>
-          <w:rPr>
-            <w:rFonts w:ascii="Times New Roman" w:hAnsi="Times New Roman" w:cs="Times New Roman"/>
-            <w:lang w:val="es-ES_tradnl"/>
-          </w:rPr>
-          <w:t>.</w:t>
-        </w:r>
-      </w:ins>
+      <w:r>
+        <w:rPr>
+          <w:rFonts w:ascii="Times New Roman" w:hAnsi="Times New Roman" w:cs="Times New Roman"/>
+          <w:lang w:val="es-ES_tradnl"/>
+        </w:rPr>
+        <w:t>.</w:t>
+      </w:r>
     </w:p>
     <w:p>
       <w:pPr>
@@ -5377,7 +5229,7 @@
         <w:rPr>
           <w:rFonts w:ascii="Times New Roman" w:hAnsi="Times New Roman" w:cs="Times New Roman"/>
           <w:noProof/>
-          <w:lang w:val="es-MX" w:eastAsia="es-MX"/>
+          <w:lang w:val="es-CO" w:eastAsia="ko-KR"/>
         </w:rPr>
         <w:drawing>
           <wp:inline distT="0" distB="0" distL="0" distR="0" wp14:anchorId="7382E129" wp14:editId="7F04DE92">
@@ -5708,16 +5560,14 @@
         </w:rPr>
         <w:t>No biyectiva, porque es una recta horizontal</w:t>
       </w:r>
-      <w:ins w:id="29" w:author="anderson" w:date="2015-04-01T04:09:00Z">
-        <w:r>
-          <w:rPr>
-            <w:rFonts w:ascii="Times New Roman" w:hAnsi="Times New Roman" w:cs="Times New Roman"/>
-            <w:b/>
-            <w:lang w:val="es-ES_tradnl"/>
-          </w:rPr>
-          <w:t>.</w:t>
-        </w:r>
-      </w:ins>
+      <w:r>
+        <w:rPr>
+          <w:rFonts w:ascii="Times New Roman" w:hAnsi="Times New Roman" w:cs="Times New Roman"/>
+          <w:b/>
+          <w:lang w:val="es-ES_tradnl"/>
+        </w:rPr>
+        <w:t>.</w:t>
+      </w:r>
     </w:p>
     <w:p>
       <w:pPr>
@@ -5733,15 +5583,13 @@
         </w:rPr>
         <w:t>Biyectiva, porque todos los elementos del dominio tienen imagen</w:t>
       </w:r>
-      <w:ins w:id="30" w:author="anderson" w:date="2015-04-01T04:09:00Z">
-        <w:r>
-          <w:rPr>
-            <w:rFonts w:ascii="Times New Roman" w:hAnsi="Times New Roman" w:cs="Times New Roman"/>
-            <w:lang w:val="es-ES_tradnl"/>
-          </w:rPr>
-          <w:t>.</w:t>
-        </w:r>
-      </w:ins>
+      <w:r>
+        <w:rPr>
+          <w:rFonts w:ascii="Times New Roman" w:hAnsi="Times New Roman" w:cs="Times New Roman"/>
+          <w:lang w:val="es-ES_tradnl"/>
+        </w:rPr>
+        <w:t>.</w:t>
+      </w:r>
     </w:p>
     <w:p>
       <w:pPr>
@@ -5764,15 +5612,13 @@
         </w:rPr>
         <w:t>yectiva, por el criterio de la recta horizontal</w:t>
       </w:r>
-      <w:ins w:id="31" w:author="anderson" w:date="2015-04-01T04:09:00Z">
-        <w:r>
-          <w:rPr>
-            <w:rFonts w:ascii="Times New Roman" w:hAnsi="Times New Roman" w:cs="Times New Roman"/>
-            <w:lang w:val="es-ES_tradnl"/>
-          </w:rPr>
-          <w:t>.</w:t>
-        </w:r>
-      </w:ins>
+      <w:r>
+        <w:rPr>
+          <w:rFonts w:ascii="Times New Roman" w:hAnsi="Times New Roman" w:cs="Times New Roman"/>
+          <w:lang w:val="es-ES_tradnl"/>
+        </w:rPr>
+        <w:t>.</w:t>
+      </w:r>
     </w:p>
     <w:p>
       <w:pPr>
@@ -5810,16 +5656,14 @@
         </w:rPr>
         <w:t>Y</w:t>
       </w:r>
-      <w:ins w:id="32" w:author="anderson" w:date="2015-04-01T04:09:00Z">
-        <w:r>
-          <w:rPr>
-            <w:rFonts w:ascii="Times New Roman" w:hAnsi="Times New Roman" w:cs="Times New Roman"/>
-            <w:i/>
-            <w:lang w:val="es-ES_tradnl"/>
-          </w:rPr>
-          <w:t>.</w:t>
-        </w:r>
-      </w:ins>
+      <w:r>
+        <w:rPr>
+          <w:rFonts w:ascii="Times New Roman" w:hAnsi="Times New Roman" w:cs="Times New Roman"/>
+          <w:i/>
+          <w:lang w:val="es-ES_tradnl"/>
+        </w:rPr>
+        <w:t>.</w:t>
+      </w:r>
     </w:p>
     <w:p>
       <w:pPr>
@@ -5849,14 +5693,6 @@
     </w:sectPr>
   </w:body>
 </w:document>
-</file>
-
-<file path=word/people.xml><?xml version="1.0" encoding="utf-8"?>
-<w15:people xmlns:wpc="http://schemas.microsoft.com/office/word/2010/wordprocessingCanvas" xmlns:mc="http://schemas.openxmlformats.org/markup-compatibility/2006" xmlns:o="urn:schemas-microsoft-com:office:office" xmlns:r="http://schemas.openxmlformats.org/officeDocument/2006/relationships" xmlns:m="http://schemas.openxmlformats.org/officeDocument/2006/math" xmlns:v="urn:schemas-microsoft-com:vml" xmlns:wp14="http://schemas.microsoft.com/office/word/2010/wordprocessingDrawing" xmlns:wp="http://schemas.openxmlformats.org/drawingml/2006/wordprocessingDrawing" xmlns:w10="urn:schemas-microsoft-com:office:word" xmlns:w="http://schemas.openxmlformats.org/wordprocessingml/2006/main" xmlns:w14="http://schemas.microsoft.com/office/word/2010/wordml" xmlns:w15="http://schemas.microsoft.com/office/word/2012/wordml" xmlns:wpg="http://schemas.microsoft.com/office/word/2010/wordprocessingGroup" xmlns:wpi="http://schemas.microsoft.com/office/word/2010/wordprocessingInk" xmlns:wne="http://schemas.microsoft.com/office/word/2006/wordml" xmlns:wps="http://schemas.microsoft.com/office/word/2010/wordprocessingShape" mc:Ignorable="w14 w15 wp14">
-  <w15:person w15:author="anderson">
-    <w15:presenceInfo w15:providerId="None" w15:userId="anderson"/>
-  </w15:person>
-</w15:people>
 </file>
 
 <file path=word/styles.xml><?xml version="1.0" encoding="utf-8"?>
@@ -6240,13 +6076,13 @@
     <w:name w:val="Normal"/>
     <w:qFormat/>
   </w:style>
-  <w:style w:type="character" w:default="1" w:styleId="DefaultParagraphFont">
+  <w:style w:type="character" w:default="1" w:styleId="Fuentedeprrafopredeter">
     <w:name w:val="Default Paragraph Font"/>
     <w:uiPriority w:val="1"/>
     <w:semiHidden/>
     <w:unhideWhenUsed/>
   </w:style>
-  <w:style w:type="table" w:default="1" w:styleId="TableNormal">
+  <w:style w:type="table" w:default="1" w:styleId="Tablanormal">
     <w:name w:val="Normal Table"/>
     <w:uiPriority w:val="99"/>
     <w:semiHidden/>
@@ -6261,18 +6097,19 @@
       </w:tblCellMar>
     </w:tblPr>
   </w:style>
-  <w:style w:type="numbering" w:default="1" w:styleId="NoList">
+  <w:style w:type="numbering" w:default="1" w:styleId="Sinlista">
     <w:name w:val="No List"/>
     <w:uiPriority w:val="99"/>
     <w:semiHidden/>
     <w:unhideWhenUsed/>
   </w:style>
-  <w:style w:type="table" w:styleId="TableGrid">
+  <w:style w:type="table" w:styleId="Tablaconcuadrcula">
     <w:name w:val="Table Grid"/>
-    <w:basedOn w:val="TableNormal"/>
+    <w:basedOn w:val="Tablanormal"/>
     <w:uiPriority w:val="59"/>
     <w:rsid w:val="006907A4"/>
     <w:tblPr>
+      <w:tblInd w:w="0" w:type="dxa"/>
       <w:tblBorders>
         <w:top w:val="single" w:sz="4" w:space="0" w:color="auto"/>
         <w:left w:val="single" w:sz="4" w:space="0" w:color="auto"/>
@@ -6281,9 +6118,15 @@
         <w:insideH w:val="single" w:sz="4" w:space="0" w:color="auto"/>
         <w:insideV w:val="single" w:sz="4" w:space="0" w:color="auto"/>
       </w:tblBorders>
+      <w:tblCellMar>
+        <w:top w:w="0" w:type="dxa"/>
+        <w:left w:w="108" w:type="dxa"/>
+        <w:bottom w:w="0" w:type="dxa"/>
+        <w:right w:w="108" w:type="dxa"/>
+      </w:tblCellMar>
     </w:tblPr>
   </w:style>
-  <w:style w:type="paragraph" w:styleId="ListParagraph">
+  <w:style w:type="paragraph" w:styleId="Prrafodelista">
     <w:name w:val="List Paragraph"/>
     <w:basedOn w:val="Normal"/>
     <w:uiPriority w:val="34"/>
@@ -6294,9 +6137,9 @@
       <w:contextualSpacing/>
     </w:pPr>
   </w:style>
-  <w:style w:type="character" w:styleId="PlaceholderText">
+  <w:style w:type="character" w:styleId="Textodelmarcadordeposicin">
     <w:name w:val="Placeholder Text"/>
-    <w:basedOn w:val="DefaultParagraphFont"/>
+    <w:basedOn w:val="Fuentedeprrafopredeter"/>
     <w:uiPriority w:val="99"/>
     <w:semiHidden/>
     <w:rsid w:val="00DB159D"/>
@@ -6304,10 +6147,10 @@
       <w:color w:val="808080"/>
     </w:rPr>
   </w:style>
-  <w:style w:type="paragraph" w:styleId="BalloonText">
+  <w:style w:type="paragraph" w:styleId="Textodeglobo">
     <w:name w:val="Balloon Text"/>
     <w:basedOn w:val="Normal"/>
-    <w:link w:val="BalloonTextChar"/>
+    <w:link w:val="TextodegloboCar"/>
     <w:uiPriority w:val="99"/>
     <w:semiHidden/>
     <w:unhideWhenUsed/>
@@ -6318,10 +6161,10 @@
       <w:szCs w:val="18"/>
     </w:rPr>
   </w:style>
-  <w:style w:type="character" w:customStyle="1" w:styleId="BalloonTextChar">
-    <w:name w:val="Balloon Text Char"/>
-    <w:basedOn w:val="DefaultParagraphFont"/>
-    <w:link w:val="BalloonText"/>
+  <w:style w:type="character" w:customStyle="1" w:styleId="TextodegloboCar">
+    <w:name w:val="Texto de globo Car"/>
+    <w:basedOn w:val="Fuentedeprrafopredeter"/>
+    <w:link w:val="Textodeglobo"/>
     <w:uiPriority w:val="99"/>
     <w:semiHidden/>
     <w:rsid w:val="0050427D"/>

</xml_diff>